<commit_message>
Update interpolation and comment
</commit_message>
<xml_diff>
--- a/HW2/README.docx
+++ b/HW2/README.docx
@@ -378,8 +378,8 @@
           <w:ilvl w:val="0"/>
           <w:numId w:val="0"/>
         </w:numPr>
-        <w:ind w:left="936" w:hanging="360"/>
-        <w:rPr>
+        <w:rPr>
+          <w:rFonts w:hint="eastAsia"/>
           <w:sz w:val="22"/>
         </w:rPr>
       </w:pPr>
@@ -2044,7 +2044,21 @@
           <w:sz w:val="22"/>
           <w:szCs w:val="22"/>
         </w:rPr>
-        <w:t>(size: (rows * columns) X 2)</w:t>
+        <w:t xml:space="preserve">(size: (rows * columns) </w:t>
+      </w:r>
+      <w:r>
+        <w:rPr>
+          <w:sz w:val="22"/>
+          <w:szCs w:val="22"/>
+        </w:rPr>
+        <w:t>x</w:t>
+      </w:r>
+      <w:r>
+        <w:rPr>
+          <w:sz w:val="22"/>
+          <w:szCs w:val="22"/>
+        </w:rPr>
+        <w:t xml:space="preserve"> 2)</w:t>
       </w:r>
       <w:bookmarkEnd w:id="33"/>
       <w:bookmarkEnd w:id="34"/>
@@ -2742,28 +2756,35 @@
           <w:sz w:val="22"/>
           <w:szCs w:val="22"/>
         </w:rPr>
-        <w:t xml:space="preserve">each points of original image. </w:t>
+        <w:t xml:space="preserve">each points of original image. (size: (rows * columns) </w:t>
       </w:r>
       <w:r>
         <w:rPr>
           <w:sz w:val="22"/>
           <w:szCs w:val="22"/>
         </w:rPr>
-        <w:t>(size: (rows * columns) X 2</w:t>
+        <w:t>x</w:t>
       </w:r>
       <w:r>
         <w:rPr>
           <w:sz w:val="22"/>
           <w:szCs w:val="22"/>
         </w:rPr>
-        <w:t xml:space="preserve"> X (length of control points)</w:t>
+        <w:t xml:space="preserve"> 2 </w:t>
       </w:r>
       <w:r>
         <w:rPr>
           <w:sz w:val="22"/>
           <w:szCs w:val="22"/>
         </w:rPr>
-        <w:t>)</w:t>
+        <w:t>x</w:t>
+      </w:r>
+      <w:r>
+        <w:rPr>
+          <w:sz w:val="22"/>
+          <w:szCs w:val="22"/>
+        </w:rPr>
+        <w:t xml:space="preserve"> (length of control points))</w:t>
       </w:r>
     </w:p>
     <w:p>
@@ -3440,13 +3461,7 @@
         <w:rPr>
           <w:sz w:val="22"/>
         </w:rPr>
-        <w:t xml:space="preserve"> </w:t>
-      </w:r>
-      <w:r>
-        <w:rPr>
-          <w:sz w:val="22"/>
-        </w:rPr>
-        <w:t>because of accordance with similarity and rigid.</w:t>
+        <w:t xml:space="preserve"> because of accordance with similarity and rigid.</w:t>
       </w:r>
       <w:r>
         <w:rPr>
@@ -3716,19 +3731,7 @@
         <w:rPr>
           <w:sz w:val="22"/>
         </w:rPr>
-        <w:t xml:space="preserve">The array of </w:t>
-      </w:r>
-      <w:r>
-        <w:rPr>
-          <w:sz w:val="22"/>
-        </w:rPr>
-        <w:t>target</w:t>
-      </w:r>
-      <w:r>
-        <w:rPr>
-          <w:sz w:val="22"/>
-        </w:rPr>
-        <w:t xml:space="preserve"> control points (x, y)</w:t>
+        <w:t>The array of target control points (x, y)</w:t>
       </w:r>
     </w:p>
     <w:p>
@@ -3863,19 +3866,7 @@
         <w:rPr>
           <w:sz w:val="22"/>
         </w:rPr>
-        <w:t xml:space="preserve">The array of weighted centroids of </w:t>
-      </w:r>
-      <w:r>
-        <w:rPr>
-          <w:sz w:val="22"/>
-        </w:rPr>
-        <w:t>target</w:t>
-      </w:r>
-      <w:r>
-        <w:rPr>
-          <w:sz w:val="22"/>
-        </w:rPr>
-        <w:t xml:space="preserve"> control points</w:t>
+        <w:t>The array of weighted centroids of target control points</w:t>
       </w:r>
     </w:p>
     <w:p>
@@ -3906,25 +3897,7 @@
         <w:rPr>
           <w:sz w:val="22"/>
         </w:rPr>
-        <w:t xml:space="preserve">The array of difference of </w:t>
-      </w:r>
-      <w:r>
-        <w:rPr>
-          <w:sz w:val="22"/>
-        </w:rPr>
-        <w:t>target</w:t>
-      </w:r>
-      <w:r>
-        <w:rPr>
-          <w:sz w:val="22"/>
-        </w:rPr>
-        <w:t xml:space="preserve"> control points and </w:t>
-      </w:r>
-      <w:r>
-        <w:rPr>
-          <w:sz w:val="22"/>
-        </w:rPr>
-        <w:t>qstar</w:t>
+        <w:t>The array of difference of target control points and qstar</w:t>
       </w:r>
     </w:p>
     <w:bookmarkEnd w:id="48"/>
@@ -3979,26 +3952,28 @@
         <w:rPr>
           <w:sz w:val="22"/>
         </w:rPr>
-        <w:t xml:space="preserve">The array of result coordinates (x, y) for deformed image with </w:t>
-      </w:r>
-      <w:r>
-        <w:rPr>
-          <w:sz w:val="22"/>
-        </w:rPr>
-        <w:t xml:space="preserve">affine </w:t>
-      </w:r>
-      <w:r>
-        <w:rPr>
-          <w:sz w:val="22"/>
-        </w:rPr>
-        <w:t>transformation</w:t>
+        <w:t>The array of result coordinates (x, y) for deformed image with affine transformation</w:t>
       </w:r>
       <w:r>
         <w:rPr>
           <w:sz w:val="22"/>
           <w:szCs w:val="22"/>
         </w:rPr>
-        <w:t>. (size: (rows * columns) X 2)</w:t>
+        <w:t xml:space="preserve">. (size: (rows * columns) </w:t>
+      </w:r>
+      <w:r>
+        <w:rPr>
+          <w:sz w:val="22"/>
+          <w:szCs w:val="22"/>
+        </w:rPr>
+        <w:t>x</w:t>
+      </w:r>
+      <w:r>
+        <w:rPr>
+          <w:sz w:val="22"/>
+          <w:szCs w:val="22"/>
+        </w:rPr>
+        <w:t xml:space="preserve"> 2)</w:t>
       </w:r>
     </w:p>
     <w:p>
@@ -4035,43 +4010,7 @@
         <w:rPr>
           <w:sz w:val="22"/>
         </w:rPr>
-        <w:t xml:space="preserve">is used to deform the image with </w:t>
-      </w:r>
-      <w:r>
-        <w:rPr>
-          <w:sz w:val="22"/>
-        </w:rPr>
-        <w:t>similarity</w:t>
-      </w:r>
-      <w:r>
-        <w:rPr>
-          <w:sz w:val="22"/>
-        </w:rPr>
-        <w:t xml:space="preserve"> transformation. </w:t>
-      </w:r>
-      <w:r>
-        <w:rPr>
-          <w:sz w:val="22"/>
-        </w:rPr>
-        <w:t xml:space="preserve">Similarity transformations are a subset of affine transformations and </w:t>
-      </w:r>
-      <w:r>
-        <w:rPr>
-          <w:sz w:val="22"/>
-        </w:rPr>
-        <w:t>contain</w:t>
-      </w:r>
-      <w:r>
-        <w:rPr>
-          <w:sz w:val="22"/>
-        </w:rPr>
-        <w:t xml:space="preserve"> translation, rotation and un</w:t>
-      </w:r>
-      <w:r>
-        <w:rPr>
-          <w:sz w:val="22"/>
-        </w:rPr>
-        <w:t>iform scaling. In the paper [Schaefer et al. 2006], the deformation function can be expressed like:</w:t>
+        <w:t>is used to deform the image with similarity transformation. Similarity transformations are a subset of affine transformations and contain translation, rotation and uniform scaling. In the paper [Schaefer et al. 2006], the deformation function can be expressed like:</w:t>
       </w:r>
       <w:r>
         <w:rPr>
@@ -4840,7 +4779,7 @@
                   <pic:spPr>
                     <a:xfrm>
                       <a:off x="0" y="0"/>
-                      <a:ext cx="6074893" cy="154160"/>
+                      <a:ext cx="6133510" cy="155647"/>
                     </a:xfrm>
                     <a:prstGeom prst="rect">
                       <a:avLst/>
@@ -5183,14 +5122,7 @@
           <w:i/>
           <w:sz w:val="22"/>
         </w:rPr>
-        <w:t>similarity</w:t>
-      </w:r>
-      <w:r>
-        <w:rPr>
-          <w:i/>
-          <w:sz w:val="22"/>
-        </w:rPr>
-        <w:t>Def</w:t>
+        <w:t>similarityDef</w:t>
       </w:r>
       <w:r>
         <w:rPr>
@@ -5202,26 +5134,28 @@
         <w:rPr>
           <w:sz w:val="22"/>
         </w:rPr>
-        <w:t xml:space="preserve">The array of result coordinates (x, y) for deformed image with </w:t>
-      </w:r>
-      <w:r>
-        <w:rPr>
-          <w:sz w:val="22"/>
-        </w:rPr>
-        <w:t>similarity</w:t>
-      </w:r>
-      <w:r>
-        <w:rPr>
-          <w:sz w:val="22"/>
-        </w:rPr>
-        <w:t xml:space="preserve"> transformation</w:t>
+        <w:t>The array of result coordinates (x, y) for deformed image with similarity transformation</w:t>
       </w:r>
       <w:r>
         <w:rPr>
           <w:sz w:val="22"/>
           <w:szCs w:val="22"/>
         </w:rPr>
-        <w:t>. (size: (rows * columns) X 2)</w:t>
+        <w:t xml:space="preserve">. (size: (rows * columns) </w:t>
+      </w:r>
+      <w:r>
+        <w:rPr>
+          <w:sz w:val="22"/>
+          <w:szCs w:val="22"/>
+        </w:rPr>
+        <w:t>x</w:t>
+      </w:r>
+      <w:r>
+        <w:rPr>
+          <w:sz w:val="22"/>
+          <w:szCs w:val="22"/>
+        </w:rPr>
+        <w:t xml:space="preserve"> 2)</w:t>
       </w:r>
     </w:p>
     <w:p>
@@ -5258,63 +5192,7 @@
         <w:rPr>
           <w:sz w:val="22"/>
         </w:rPr>
-        <w:t xml:space="preserve">is used to deform the image with </w:t>
-      </w:r>
-      <w:r>
-        <w:rPr>
-          <w:sz w:val="22"/>
-        </w:rPr>
-        <w:t>rigid</w:t>
-      </w:r>
-      <w:r>
-        <w:rPr>
-          <w:sz w:val="22"/>
-        </w:rPr>
-        <w:t xml:space="preserve"> transformation. </w:t>
-      </w:r>
-      <w:r>
-        <w:rPr>
-          <w:sz w:val="22"/>
-        </w:rPr>
-        <w:t>Rigid</w:t>
-      </w:r>
-      <w:r>
-        <w:rPr>
-          <w:sz w:val="22"/>
-        </w:rPr>
-        <w:t xml:space="preserve"> tran</w:t>
-      </w:r>
-      <w:bookmarkStart w:id="66" w:name="_GoBack"/>
-      <w:bookmarkEnd w:id="66"/>
-      <w:r>
-        <w:rPr>
-          <w:sz w:val="22"/>
-        </w:rPr>
-        <w:t>sformations are</w:t>
-      </w:r>
-      <w:r>
-        <w:rPr>
-          <w:sz w:val="22"/>
-        </w:rPr>
-        <w:t xml:space="preserve"> related to similarity</w:t>
-      </w:r>
-      <w:r>
-        <w:rPr>
-          <w:sz w:val="22"/>
-        </w:rPr>
-        <w:t xml:space="preserve"> transformations and contain</w:t>
-      </w:r>
-      <w:r>
-        <w:rPr>
-          <w:sz w:val="22"/>
-        </w:rPr>
-        <w:t xml:space="preserve"> translation and</w:t>
-      </w:r>
-      <w:r>
-        <w:rPr>
-          <w:sz w:val="22"/>
-        </w:rPr>
-        <w:t xml:space="preserve"> rotation. In the paper [Schaefer et al. 2006], the deformation function can be expressed like:</w:t>
+        <w:t>is used to deform the image with rigid transformation. Rigid transformations are related to similarity transformations and contain translation and rotation. In the paper [Schaefer et al. 2006], the deformation function can be expressed like:</w:t>
       </w:r>
       <w:r>
         <w:rPr>
@@ -5378,6 +5256,299 @@
               <w:sz w:val="22"/>
             </w:rPr>
             <m:t xml:space="preserve">= </m:t>
+          </m:r>
+          <m:d>
+            <m:dPr>
+              <m:begChr m:val="|"/>
+              <m:endChr m:val="|"/>
+              <m:ctrlPr>
+                <w:rPr>
+                  <w:rFonts w:ascii="Cambria Math" w:hAnsi="Cambria Math"/>
+                  <w:i/>
+                  <w:sz w:val="22"/>
+                </w:rPr>
+              </m:ctrlPr>
+            </m:dPr>
+            <m:e>
+              <m:r>
+                <w:rPr>
+                  <w:rFonts w:ascii="Cambria Math" w:hAnsi="Cambria Math"/>
+                  <w:sz w:val="22"/>
+                </w:rPr>
+                <m:t>v-</m:t>
+              </m:r>
+              <m:sSub>
+                <m:sSubPr>
+                  <m:ctrlPr>
+                    <w:rPr>
+                      <w:rFonts w:ascii="Cambria Math" w:hAnsi="Cambria Math"/>
+                      <w:i/>
+                      <w:sz w:val="22"/>
+                    </w:rPr>
+                  </m:ctrlPr>
+                </m:sSubPr>
+                <m:e>
+                  <m:r>
+                    <w:rPr>
+                      <w:rFonts w:ascii="Cambria Math" w:hAnsi="Cambria Math"/>
+                      <w:sz w:val="22"/>
+                    </w:rPr>
+                    <m:t>p</m:t>
+                  </m:r>
+                </m:e>
+                <m:sub>
+                  <m:r>
+                    <w:rPr>
+                      <w:rFonts w:ascii="Cambria Math" w:hAnsi="Cambria Math"/>
+                      <w:sz w:val="22"/>
+                    </w:rPr>
+                    <m:t>*</m:t>
+                  </m:r>
+                </m:sub>
+              </m:sSub>
+            </m:e>
+          </m:d>
+          <m:f>
+            <m:fPr>
+              <m:ctrlPr>
+                <w:rPr>
+                  <w:rFonts w:ascii="Cambria Math" w:hAnsi="Cambria Math"/>
+                  <w:i/>
+                  <w:sz w:val="22"/>
+                </w:rPr>
+              </m:ctrlPr>
+            </m:fPr>
+            <m:num>
+              <w:bookmarkStart w:id="66" w:name="OLE_LINK113"/>
+              <w:bookmarkStart w:id="67" w:name="OLE_LINK114"/>
+              <w:bookmarkStart w:id="68" w:name="OLE_LINK115"/>
+              <w:bookmarkStart w:id="69" w:name="OLE_LINK116"/>
+              <w:bookmarkStart w:id="70" w:name="OLE_LINK117"/>
+              <w:bookmarkStart w:id="71" w:name="OLE_LINK118"/>
+              <m:sSub>
+                <m:sSubPr>
+                  <m:ctrlPr>
+                    <w:rPr>
+                      <w:rFonts w:ascii="Cambria Math" w:hAnsi="Cambria Math"/>
+                      <w:i/>
+                      <w:sz w:val="22"/>
+                    </w:rPr>
+                  </m:ctrlPr>
+                </m:sSubPr>
+                <m:e>
+                  <m:acc>
+                    <m:accPr>
+                      <m:chr m:val="⃗"/>
+                      <m:ctrlPr>
+                        <w:rPr>
+                          <w:rFonts w:ascii="Cambria Math" w:hAnsi="Cambria Math"/>
+                          <w:i/>
+                          <w:sz w:val="22"/>
+                        </w:rPr>
+                      </m:ctrlPr>
+                    </m:accPr>
+                    <m:e>
+                      <m:r>
+                        <w:rPr>
+                          <w:rFonts w:ascii="Cambria Math" w:hAnsi="Cambria Math"/>
+                          <w:sz w:val="22"/>
+                        </w:rPr>
+                        <m:t>f</m:t>
+                      </m:r>
+                    </m:e>
+                  </m:acc>
+                </m:e>
+                <m:sub>
+                  <m:r>
+                    <w:rPr>
+                      <w:rFonts w:ascii="Cambria Math" w:hAnsi="Cambria Math"/>
+                      <w:sz w:val="22"/>
+                    </w:rPr>
+                    <m:t>r</m:t>
+                  </m:r>
+                </m:sub>
+              </m:sSub>
+              <m:r>
+                <w:rPr>
+                  <w:rFonts w:ascii="Cambria Math" w:hAnsi="Cambria Math"/>
+                  <w:sz w:val="22"/>
+                </w:rPr>
+                <m:t>(v)</m:t>
+              </m:r>
+              <w:bookmarkEnd w:id="66"/>
+              <w:bookmarkEnd w:id="67"/>
+              <w:bookmarkEnd w:id="68"/>
+              <w:bookmarkEnd w:id="69"/>
+              <w:bookmarkEnd w:id="70"/>
+              <w:bookmarkEnd w:id="71"/>
+            </m:num>
+            <m:den>
+              <m:d>
+                <m:dPr>
+                  <m:begChr m:val="|"/>
+                  <m:endChr m:val="|"/>
+                  <m:ctrlPr>
+                    <w:rPr>
+                      <w:rFonts w:ascii="Cambria Math" w:hAnsi="Cambria Math"/>
+                      <w:i/>
+                      <w:sz w:val="22"/>
+                    </w:rPr>
+                  </m:ctrlPr>
+                </m:dPr>
+                <m:e>
+                  <m:sSub>
+                    <m:sSubPr>
+                      <m:ctrlPr>
+                        <w:rPr>
+                          <w:rFonts w:ascii="Cambria Math" w:hAnsi="Cambria Math"/>
+                          <w:i/>
+                          <w:sz w:val="22"/>
+                        </w:rPr>
+                      </m:ctrlPr>
+                    </m:sSubPr>
+                    <m:e>
+                      <m:acc>
+                        <m:accPr>
+                          <m:chr m:val="⃗"/>
+                          <m:ctrlPr>
+                            <w:rPr>
+                              <w:rFonts w:ascii="Cambria Math" w:hAnsi="Cambria Math"/>
+                              <w:i/>
+                              <w:sz w:val="22"/>
+                            </w:rPr>
+                          </m:ctrlPr>
+                        </m:accPr>
+                        <m:e>
+                          <m:r>
+                            <w:rPr>
+                              <w:rFonts w:ascii="Cambria Math" w:hAnsi="Cambria Math"/>
+                              <w:sz w:val="22"/>
+                            </w:rPr>
+                            <m:t>f</m:t>
+                          </m:r>
+                        </m:e>
+                      </m:acc>
+                    </m:e>
+                    <m:sub>
+                      <m:r>
+                        <w:rPr>
+                          <w:rFonts w:ascii="Cambria Math" w:hAnsi="Cambria Math"/>
+                          <w:sz w:val="22"/>
+                        </w:rPr>
+                        <m:t>r</m:t>
+                      </m:r>
+                    </m:sub>
+                  </m:sSub>
+                  <m:r>
+                    <w:rPr>
+                      <w:rFonts w:ascii="Cambria Math" w:hAnsi="Cambria Math"/>
+                      <w:sz w:val="22"/>
+                    </w:rPr>
+                    <m:t>(v)</m:t>
+                  </m:r>
+                </m:e>
+              </m:d>
+            </m:den>
+          </m:f>
+          <m:r>
+            <w:rPr>
+              <w:rFonts w:ascii="Cambria Math" w:hAnsi="Cambria Math"/>
+              <w:sz w:val="22"/>
+            </w:rPr>
+            <m:t>+</m:t>
+          </m:r>
+          <m:sSub>
+            <m:sSubPr>
+              <m:ctrlPr>
+                <w:rPr>
+                  <w:rFonts w:ascii="Cambria Math" w:hAnsi="Cambria Math"/>
+                  <w:i/>
+                  <w:sz w:val="22"/>
+                </w:rPr>
+              </m:ctrlPr>
+            </m:sSubPr>
+            <m:e>
+              <m:r>
+                <w:rPr>
+                  <w:rFonts w:ascii="Cambria Math" w:hAnsi="Cambria Math"/>
+                  <w:sz w:val="22"/>
+                </w:rPr>
+                <m:t>q</m:t>
+              </m:r>
+            </m:e>
+            <m:sub>
+              <m:r>
+                <w:rPr>
+                  <w:rFonts w:ascii="Cambria Math" w:hAnsi="Cambria Math"/>
+                  <w:sz w:val="22"/>
+                </w:rPr>
+                <m:t>*</m:t>
+              </m:r>
+            </m:sub>
+          </m:sSub>
+          <m:r>
+            <w:rPr>
+              <w:rFonts w:ascii="Cambria Math" w:hAnsi="Cambria Math"/>
+              <w:sz w:val="22"/>
+            </w:rPr>
+            <m:t xml:space="preserve"> where </m:t>
+          </m:r>
+          <m:sSub>
+            <m:sSubPr>
+              <m:ctrlPr>
+                <w:rPr>
+                  <w:rFonts w:ascii="Cambria Math" w:hAnsi="Cambria Math"/>
+                  <w:i/>
+                  <w:sz w:val="22"/>
+                </w:rPr>
+              </m:ctrlPr>
+            </m:sSubPr>
+            <m:e>
+              <m:acc>
+                <m:accPr>
+                  <m:chr m:val="⃗"/>
+                  <m:ctrlPr>
+                    <w:rPr>
+                      <w:rFonts w:ascii="Cambria Math" w:hAnsi="Cambria Math"/>
+                      <w:i/>
+                      <w:sz w:val="22"/>
+                    </w:rPr>
+                  </m:ctrlPr>
+                </m:accPr>
+                <m:e>
+                  <m:r>
+                    <w:rPr>
+                      <w:rFonts w:ascii="Cambria Math" w:hAnsi="Cambria Math"/>
+                      <w:sz w:val="22"/>
+                    </w:rPr>
+                    <m:t>f</m:t>
+                  </m:r>
+                </m:e>
+              </m:acc>
+            </m:e>
+            <m:sub>
+              <m:r>
+                <w:rPr>
+                  <w:rFonts w:ascii="Cambria Math" w:hAnsi="Cambria Math"/>
+                  <w:sz w:val="22"/>
+                </w:rPr>
+                <m:t>r</m:t>
+              </m:r>
+            </m:sub>
+          </m:sSub>
+          <m:r>
+            <w:rPr>
+              <w:rFonts w:ascii="Cambria Math" w:hAnsi="Cambria Math"/>
+              <w:sz w:val="22"/>
+            </w:rPr>
+            <m:t>(v)</m:t>
+          </m:r>
+          <m:r>
+            <w:rPr>
+              <w:rFonts w:ascii="Cambria Math" w:hAnsi="Cambria Math"/>
+              <w:sz w:val="22"/>
+            </w:rPr>
+            <m:t>=</m:t>
           </m:r>
           <m:nary>
             <m:naryPr>
@@ -5445,107 +5616,6 @@
                   </m:r>
                 </m:sub>
               </m:sSub>
-              <m:r>
-                <w:rPr>
-                  <w:rFonts w:ascii="Cambria Math" w:hAnsi="Cambria Math"/>
-                  <w:sz w:val="22"/>
-                </w:rPr>
-                <m:t>(</m:t>
-              </m:r>
-              <m:sSub>
-                <m:sSubPr>
-                  <m:ctrlPr>
-                    <w:rPr>
-                      <w:rFonts w:ascii="Cambria Math" w:hAnsi="Cambria Math"/>
-                      <w:i/>
-                      <w:sz w:val="22"/>
-                    </w:rPr>
-                  </m:ctrlPr>
-                </m:sSubPr>
-                <m:e>
-                  <m:f>
-                    <m:fPr>
-                      <m:ctrlPr>
-                        <w:rPr>
-                          <w:rFonts w:ascii="Cambria Math" w:hAnsi="Cambria Math"/>
-                          <w:i/>
-                          <w:sz w:val="22"/>
-                        </w:rPr>
-                      </m:ctrlPr>
-                    </m:fPr>
-                    <m:num>
-                      <m:r>
-                        <w:rPr>
-                          <w:rFonts w:ascii="Cambria Math" w:hAnsi="Cambria Math"/>
-                          <w:sz w:val="22"/>
-                        </w:rPr>
-                        <m:t>1</m:t>
-                      </m:r>
-                    </m:num>
-                    <m:den>
-                      <m:sSub>
-                        <m:sSubPr>
-                          <m:ctrlPr>
-                            <w:rPr>
-                              <w:rFonts w:ascii="Cambria Math" w:hAnsi="Cambria Math"/>
-                              <w:i/>
-                              <w:sz w:val="22"/>
-                            </w:rPr>
-                          </m:ctrlPr>
-                        </m:sSubPr>
-                        <m:e>
-                          <m:r>
-                            <w:rPr>
-                              <w:rFonts w:ascii="Cambria Math" w:hAnsi="Cambria Math"/>
-                              <w:sz w:val="22"/>
-                            </w:rPr>
-                            <m:t>μ</m:t>
-                          </m:r>
-                        </m:e>
-                        <m:sub>
-                          <m:r>
-                            <w:rPr>
-                              <w:rFonts w:ascii="Cambria Math" w:hAnsi="Cambria Math"/>
-                              <w:sz w:val="22"/>
-                            </w:rPr>
-                            <m:t>s</m:t>
-                          </m:r>
-                        </m:sub>
-                      </m:sSub>
-                    </m:den>
-                  </m:f>
-                  <m:r>
-                    <w:rPr>
-                      <w:rFonts w:ascii="Cambria Math" w:hAnsi="Cambria Math"/>
-                      <w:sz w:val="22"/>
-                    </w:rPr>
-                    <m:t>A</m:t>
-                  </m:r>
-                </m:e>
-                <m:sub>
-                  <m:r>
-                    <w:rPr>
-                      <w:rFonts w:ascii="Cambria Math" w:hAnsi="Cambria Math"/>
-                      <w:sz w:val="22"/>
-                    </w:rPr>
-                    <m:t>i</m:t>
-                  </m:r>
-                </m:sub>
-              </m:sSub>
-              <m:r>
-                <w:rPr>
-                  <w:rFonts w:ascii="Cambria Math" w:hAnsi="Cambria Math"/>
-                  <w:sz w:val="22"/>
-                </w:rPr>
-                <m:t>)</m:t>
-              </m:r>
-              <m:r>
-                <w:rPr>
-                  <w:rFonts w:ascii="Cambria Math" w:hAnsi="Cambria Math"/>
-                  <w:sz w:val="22"/>
-                </w:rPr>
-                <m:t>+</m:t>
-              </m:r>
               <m:sSub>
                 <m:sSubPr>
                   <m:ctrlPr>
@@ -5562,7 +5632,7 @@
                       <w:rFonts w:ascii="Cambria Math" w:hAnsi="Cambria Math"/>
                       <w:sz w:val="22"/>
                     </w:rPr>
-                    <m:t>q</m:t>
+                    <m:t>A</m:t>
                   </m:r>
                 </m:e>
                 <m:sub>
@@ -5571,401 +5641,12 @@
                       <w:rFonts w:ascii="Cambria Math" w:hAnsi="Cambria Math"/>
                       <w:sz w:val="22"/>
                     </w:rPr>
-                    <m:t>*</m:t>
+                    <m:t>I</m:t>
                   </m:r>
                 </m:sub>
               </m:sSub>
             </m:e>
           </m:nary>
-          <m:r>
-            <w:rPr>
-              <w:rFonts w:ascii="Cambria Math" w:hAnsi="Cambria Math"/>
-              <w:sz w:val="22"/>
-            </w:rPr>
-            <m:t xml:space="preserve"> where </m:t>
-          </m:r>
-          <m:sSub>
-            <m:sSubPr>
-              <m:ctrlPr>
-                <w:rPr>
-                  <w:rFonts w:ascii="Cambria Math" w:hAnsi="Cambria Math"/>
-                  <w:i/>
-                  <w:sz w:val="22"/>
-                </w:rPr>
-              </m:ctrlPr>
-            </m:sSubPr>
-            <m:e>
-              <m:r>
-                <w:rPr>
-                  <w:rFonts w:ascii="Cambria Math" w:hAnsi="Cambria Math"/>
-                  <w:sz w:val="22"/>
-                </w:rPr>
-                <m:t>A</m:t>
-              </m:r>
-            </m:e>
-            <m:sub>
-              <m:r>
-                <w:rPr>
-                  <w:rFonts w:ascii="Cambria Math" w:hAnsi="Cambria Math"/>
-                  <w:sz w:val="22"/>
-                </w:rPr>
-                <m:t>i</m:t>
-              </m:r>
-            </m:sub>
-          </m:sSub>
-          <m:r>
-            <w:rPr>
-              <w:rFonts w:ascii="Cambria Math" w:hAnsi="Cambria Math"/>
-              <w:sz w:val="22"/>
-            </w:rPr>
-            <m:t>=</m:t>
-          </m:r>
-          <m:sSub>
-            <m:sSubPr>
-              <m:ctrlPr>
-                <w:rPr>
-                  <w:rFonts w:ascii="Cambria Math" w:hAnsi="Cambria Math"/>
-                  <w:i/>
-                  <w:sz w:val="22"/>
-                </w:rPr>
-              </m:ctrlPr>
-            </m:sSubPr>
-            <m:e>
-              <m:r>
-                <w:rPr>
-                  <w:rFonts w:ascii="Cambria Math" w:hAnsi="Cambria Math"/>
-                  <w:sz w:val="22"/>
-                </w:rPr>
-                <m:t>w</m:t>
-              </m:r>
-            </m:e>
-            <m:sub>
-              <m:r>
-                <w:rPr>
-                  <w:rFonts w:ascii="Cambria Math" w:hAnsi="Cambria Math"/>
-                  <w:sz w:val="22"/>
-                </w:rPr>
-                <m:t>i</m:t>
-              </m:r>
-            </m:sub>
-          </m:sSub>
-          <m:d>
-            <m:dPr>
-              <m:ctrlPr>
-                <w:rPr>
-                  <w:rFonts w:ascii="Cambria Math" w:hAnsi="Cambria Math"/>
-                  <w:i/>
-                  <w:sz w:val="22"/>
-                </w:rPr>
-              </m:ctrlPr>
-            </m:dPr>
-            <m:e>
-              <m:m>
-                <m:mPr>
-                  <m:mcs>
-                    <m:mc>
-                      <m:mcPr>
-                        <m:count m:val="1"/>
-                        <m:mcJc m:val="center"/>
-                      </m:mcPr>
-                    </m:mc>
-                  </m:mcs>
-                  <m:ctrlPr>
-                    <w:rPr>
-                      <w:rFonts w:ascii="Cambria Math" w:hAnsi="Cambria Math"/>
-                      <w:i/>
-                      <w:sz w:val="22"/>
-                    </w:rPr>
-                  </m:ctrlPr>
-                </m:mPr>
-                <m:mr>
-                  <m:e>
-                    <m:sSub>
-                      <m:sSubPr>
-                        <m:ctrlPr>
-                          <w:rPr>
-                            <w:rFonts w:ascii="Cambria Math" w:hAnsi="Cambria Math"/>
-                            <w:i/>
-                            <w:sz w:val="22"/>
-                          </w:rPr>
-                        </m:ctrlPr>
-                      </m:sSubPr>
-                      <m:e>
-                        <m:acc>
-                          <m:accPr>
-                            <m:ctrlPr>
-                              <w:rPr>
-                                <w:rFonts w:ascii="Cambria Math" w:hAnsi="Cambria Math"/>
-                                <w:i/>
-                                <w:sz w:val="22"/>
-                              </w:rPr>
-                            </m:ctrlPr>
-                          </m:accPr>
-                          <m:e>
-                            <m:r>
-                              <w:rPr>
-                                <w:rFonts w:ascii="Cambria Math" w:hAnsi="Cambria Math"/>
-                                <w:sz w:val="22"/>
-                              </w:rPr>
-                              <m:t>p</m:t>
-                            </m:r>
-                          </m:e>
-                        </m:acc>
-                      </m:e>
-                      <m:sub>
-                        <m:r>
-                          <w:rPr>
-                            <w:rFonts w:ascii="Cambria Math" w:hAnsi="Cambria Math"/>
-                            <w:sz w:val="22"/>
-                          </w:rPr>
-                          <m:t>i</m:t>
-                        </m:r>
-                      </m:sub>
-                    </m:sSub>
-                  </m:e>
-                </m:mr>
-                <m:mr>
-                  <m:e>
-                    <m:sSubSup>
-                      <m:sSubSupPr>
-                        <m:ctrlPr>
-                          <w:rPr>
-                            <w:rFonts w:ascii="Cambria Math" w:hAnsi="Cambria Math"/>
-                            <w:i/>
-                            <w:sz w:val="22"/>
-                          </w:rPr>
-                        </m:ctrlPr>
-                      </m:sSubSupPr>
-                      <m:e>
-                        <m:r>
-                          <w:rPr>
-                            <w:rFonts w:ascii="Cambria Math" w:hAnsi="Cambria Math"/>
-                            <w:sz w:val="22"/>
-                          </w:rPr>
-                          <m:t>-</m:t>
-                        </m:r>
-                        <m:acc>
-                          <m:accPr>
-                            <m:ctrlPr>
-                              <w:rPr>
-                                <w:rFonts w:ascii="Cambria Math" w:hAnsi="Cambria Math"/>
-                                <w:i/>
-                                <w:sz w:val="22"/>
-                              </w:rPr>
-                            </m:ctrlPr>
-                          </m:accPr>
-                          <m:e>
-                            <m:r>
-                              <w:rPr>
-                                <w:rFonts w:ascii="Cambria Math" w:hAnsi="Cambria Math"/>
-                                <w:sz w:val="22"/>
-                              </w:rPr>
-                              <m:t>p</m:t>
-                            </m:r>
-                          </m:e>
-                        </m:acc>
-                      </m:e>
-                      <m:sub>
-                        <m:r>
-                          <w:rPr>
-                            <w:rFonts w:ascii="Cambria Math" w:hAnsi="Cambria Math"/>
-                            <w:sz w:val="22"/>
-                          </w:rPr>
-                          <m:t>i</m:t>
-                        </m:r>
-                      </m:sub>
-                      <m:sup>
-                        <m:r>
-                          <w:rPr>
-                            <w:rFonts w:ascii="Cambria Math" w:hAnsi="Cambria Math"/>
-                            <w:sz w:val="22"/>
-                          </w:rPr>
-                          <m:t>⊥</m:t>
-                        </m:r>
-                      </m:sup>
-                    </m:sSubSup>
-                  </m:e>
-                </m:mr>
-              </m:m>
-            </m:e>
-          </m:d>
-          <m:sSup>
-            <m:sSupPr>
-              <m:ctrlPr>
-                <w:rPr>
-                  <w:rFonts w:ascii="Cambria Math" w:hAnsi="Cambria Math"/>
-                  <w:i/>
-                  <w:sz w:val="22"/>
-                </w:rPr>
-              </m:ctrlPr>
-            </m:sSupPr>
-            <m:e>
-              <m:d>
-                <m:dPr>
-                  <m:ctrlPr>
-                    <w:rPr>
-                      <w:rFonts w:ascii="Cambria Math" w:hAnsi="Cambria Math"/>
-                      <w:i/>
-                      <w:sz w:val="22"/>
-                    </w:rPr>
-                  </m:ctrlPr>
-                </m:dPr>
-                <m:e>
-                  <m:m>
-                    <m:mPr>
-                      <m:mcs>
-                        <m:mc>
-                          <m:mcPr>
-                            <m:count m:val="1"/>
-                            <m:mcJc m:val="center"/>
-                          </m:mcPr>
-                        </m:mc>
-                      </m:mcs>
-                      <m:ctrlPr>
-                        <w:rPr>
-                          <w:rFonts w:ascii="Cambria Math" w:hAnsi="Cambria Math"/>
-                          <w:i/>
-                          <w:sz w:val="22"/>
-                        </w:rPr>
-                      </m:ctrlPr>
-                    </m:mPr>
-                    <m:mr>
-                      <m:e>
-                        <m:r>
-                          <w:rPr>
-                            <w:rFonts w:ascii="Cambria Math" w:hAnsi="Cambria Math"/>
-                            <w:sz w:val="22"/>
-                          </w:rPr>
-                          <m:t>(v-</m:t>
-                        </m:r>
-                        <m:sSub>
-                          <m:sSubPr>
-                            <m:ctrlPr>
-                              <w:rPr>
-                                <w:rFonts w:ascii="Cambria Math" w:hAnsi="Cambria Math"/>
-                                <w:i/>
-                                <w:sz w:val="22"/>
-                              </w:rPr>
-                            </m:ctrlPr>
-                          </m:sSubPr>
-                          <m:e>
-                            <m:r>
-                              <w:rPr>
-                                <w:rFonts w:ascii="Cambria Math" w:hAnsi="Cambria Math"/>
-                                <w:sz w:val="22"/>
-                              </w:rPr>
-                              <m:t>p</m:t>
-                            </m:r>
-                          </m:e>
-                          <m:sub>
-                            <m:r>
-                              <w:rPr>
-                                <w:rFonts w:ascii="Cambria Math" w:hAnsi="Cambria Math"/>
-                                <w:sz w:val="22"/>
-                              </w:rPr>
-                              <m:t>*</m:t>
-                            </m:r>
-                          </m:sub>
-                        </m:sSub>
-                        <m:r>
-                          <w:rPr>
-                            <w:rFonts w:ascii="Cambria Math" w:hAnsi="Cambria Math"/>
-                            <w:sz w:val="22"/>
-                          </w:rPr>
-                          <m:t>)</m:t>
-                        </m:r>
-                      </m:e>
-                    </m:mr>
-                    <m:mr>
-                      <m:e>
-                        <m:r>
-                          <w:rPr>
-                            <w:rFonts w:ascii="Cambria Math" w:hAnsi="Cambria Math"/>
-                            <w:sz w:val="22"/>
-                          </w:rPr>
-                          <m:t>-</m:t>
-                        </m:r>
-                        <m:sSup>
-                          <m:sSupPr>
-                            <m:ctrlPr>
-                              <w:rPr>
-                                <w:rFonts w:ascii="Cambria Math" w:hAnsi="Cambria Math"/>
-                                <w:i/>
-                                <w:sz w:val="22"/>
-                              </w:rPr>
-                            </m:ctrlPr>
-                          </m:sSupPr>
-                          <m:e>
-                            <m:r>
-                              <w:rPr>
-                                <w:rFonts w:ascii="Cambria Math" w:hAnsi="Cambria Math"/>
-                                <w:sz w:val="22"/>
-                              </w:rPr>
-                              <m:t>(v-</m:t>
-                            </m:r>
-                            <m:sSub>
-                              <m:sSubPr>
-                                <m:ctrlPr>
-                                  <w:rPr>
-                                    <w:rFonts w:ascii="Cambria Math" w:hAnsi="Cambria Math"/>
-                                    <w:i/>
-                                    <w:sz w:val="22"/>
-                                  </w:rPr>
-                                </m:ctrlPr>
-                              </m:sSubPr>
-                              <m:e>
-                                <m:r>
-                                  <w:rPr>
-                                    <w:rFonts w:ascii="Cambria Math" w:hAnsi="Cambria Math"/>
-                                    <w:sz w:val="22"/>
-                                  </w:rPr>
-                                  <m:t>p</m:t>
-                                </m:r>
-                              </m:e>
-                              <m:sub>
-                                <m:r>
-                                  <w:rPr>
-                                    <w:rFonts w:ascii="Cambria Math" w:hAnsi="Cambria Math"/>
-                                    <w:sz w:val="22"/>
-                                  </w:rPr>
-                                  <m:t>*</m:t>
-                                </m:r>
-                              </m:sub>
-                            </m:sSub>
-                            <m:r>
-                              <w:rPr>
-                                <w:rFonts w:ascii="Cambria Math" w:hAnsi="Cambria Math"/>
-                                <w:sz w:val="22"/>
-                              </w:rPr>
-                              <m:t>)</m:t>
-                            </m:r>
-                          </m:e>
-                          <m:sup>
-                            <m:r>
-                              <w:rPr>
-                                <w:rFonts w:ascii="Cambria Math" w:hAnsi="Cambria Math"/>
-                                <w:sz w:val="22"/>
-                              </w:rPr>
-                              <m:t>⊥</m:t>
-                            </m:r>
-                          </m:sup>
-                        </m:sSup>
-                      </m:e>
-                    </m:mr>
-                  </m:m>
-                </m:e>
-              </m:d>
-            </m:e>
-            <m:sup>
-              <m:r>
-                <w:rPr>
-                  <w:rFonts w:ascii="Cambria Math" w:hAnsi="Cambria Math"/>
-                  <w:sz w:val="22"/>
-                </w:rPr>
-                <m:t>T</m:t>
-              </m:r>
-            </m:sup>
-          </m:sSup>
           <m:r>
             <w:rPr>
               <w:sz w:val="22"/>
@@ -5998,7 +5679,19 @@
         <w:rPr>
           <w:sz w:val="22"/>
         </w:rPr>
-        <w:t xml:space="preserve"> array deformed with similarity transformation.</w:t>
+        <w:t xml:space="preserve"> array deformed with </w:t>
+      </w:r>
+      <w:r>
+        <w:rPr>
+          <w:sz w:val="22"/>
+        </w:rPr>
+        <w:t>rigid</w:t>
+      </w:r>
+      <w:r>
+        <w:rPr>
+          <w:sz w:val="22"/>
+        </w:rPr>
+        <w:t xml:space="preserve"> transformation.</w:t>
       </w:r>
       <w:r>
         <w:rPr>
@@ -6021,13 +5714,19 @@
       </w:r>
       <w:r>
         <w:rPr>
+          <w:sz w:val="22"/>
+        </w:rPr>
+        <w:br/>
+      </w:r>
+      <w:r>
+        <w:rPr>
           <w:noProof/>
         </w:rPr>
         <w:drawing>
-          <wp:inline distT="0" distB="0" distL="0" distR="0" wp14:anchorId="0AF7AA9A" wp14:editId="5A588719">
-            <wp:extent cx="5429250" cy="166032"/>
-            <wp:effectExtent l="0" t="0" r="0" b="5715"/>
-            <wp:docPr id="3" name="그림 3"/>
+          <wp:inline distT="0" distB="0" distL="0" distR="0" wp14:anchorId="7C551821" wp14:editId="0FFD3A1D">
+            <wp:extent cx="5318760" cy="141425"/>
+            <wp:effectExtent l="0" t="0" r="0" b="0"/>
+            <wp:docPr id="30" name="그림 30"/>
             <wp:cNvGraphicFramePr>
               <a:graphicFrameLocks xmlns:a="http://schemas.openxmlformats.org/drawingml/2006/main" noChangeAspect="1"/>
             </wp:cNvGraphicFramePr>
@@ -6047,7 +5746,7 @@
                   <pic:spPr>
                     <a:xfrm>
                       <a:off x="0" y="0"/>
-                      <a:ext cx="6010814" cy="183817"/>
+                      <a:ext cx="6240271" cy="165928"/>
                     </a:xfrm>
                     <a:prstGeom prst="rect">
                       <a:avLst/>
@@ -6388,14 +6087,7 @@
           <w:i/>
           <w:sz w:val="22"/>
         </w:rPr>
-        <w:t>rigid</w:t>
-      </w:r>
-      <w:r>
-        <w:rPr>
-          <w:i/>
-          <w:sz w:val="22"/>
-        </w:rPr>
-        <w:t>Def</w:t>
+        <w:t>rigidDef</w:t>
       </w:r>
       <w:r>
         <w:rPr>
@@ -6403,42 +6095,38 @@
         </w:rPr>
         <w:t xml:space="preserve">: </w:t>
       </w:r>
-      <w:bookmarkStart w:id="67" w:name="OLE_LINK99"/>
-      <w:bookmarkStart w:id="68" w:name="OLE_LINK100"/>
-      <w:r>
-        <w:rPr>
-          <w:sz w:val="22"/>
-        </w:rPr>
-        <w:t xml:space="preserve">The array of </w:t>
-      </w:r>
-      <w:r>
-        <w:rPr>
-          <w:sz w:val="22"/>
-        </w:rPr>
-        <w:t>result</w:t>
-      </w:r>
-      <w:r>
-        <w:rPr>
-          <w:sz w:val="22"/>
-        </w:rPr>
-        <w:t xml:space="preserve"> coordinates (x, y) for deformed image</w:t>
-      </w:r>
-      <w:r>
-        <w:rPr>
-          <w:sz w:val="22"/>
-        </w:rPr>
-        <w:t xml:space="preserve"> with rigid transformation</w:t>
+      <w:bookmarkStart w:id="72" w:name="OLE_LINK99"/>
+      <w:bookmarkStart w:id="73" w:name="OLE_LINK100"/>
+      <w:r>
+        <w:rPr>
+          <w:sz w:val="22"/>
+        </w:rPr>
+        <w:t>The array of result coordinates (x, y) for deformed image with rigid transformation</w:t>
       </w:r>
       <w:r>
         <w:rPr>
           <w:sz w:val="22"/>
           <w:szCs w:val="22"/>
         </w:rPr>
-        <w:t>. (size: (rows * columns) X 2)</w:t>
+        <w:t xml:space="preserve">. (size: (rows * columns) </w:t>
+      </w:r>
+      <w:r>
+        <w:rPr>
+          <w:sz w:val="22"/>
+          <w:szCs w:val="22"/>
+        </w:rPr>
+        <w:t>x</w:t>
+      </w:r>
+      <w:r>
+        <w:rPr>
+          <w:sz w:val="22"/>
+          <w:szCs w:val="22"/>
+        </w:rPr>
+        <w:t xml:space="preserve"> 2)</w:t>
       </w:r>
     </w:p>
-    <w:bookmarkEnd w:id="67"/>
-    <w:bookmarkEnd w:id="68"/>
+    <w:bookmarkEnd w:id="72"/>
+    <w:bookmarkEnd w:id="73"/>
     <w:p>
       <w:pPr>
         <w:pStyle w:val="a"/>
@@ -6462,32 +6150,114 @@
       <w:r>
         <w:br/>
       </w:r>
-      <w:bookmarkStart w:id="69" w:name="OLE_LINK80"/>
-      <w:bookmarkStart w:id="70" w:name="OLE_LINK81"/>
+      <w:bookmarkStart w:id="74" w:name="OLE_LINK80"/>
+      <w:bookmarkStart w:id="75" w:name="OLE_LINK81"/>
       <w:r>
         <w:t xml:space="preserve">: </w:t>
       </w:r>
+      <w:bookmarkStart w:id="76" w:name="OLE_LINK119"/>
+      <w:bookmarkStart w:id="77" w:name="OLE_LINK120"/>
+      <w:bookmarkStart w:id="78" w:name="OLE_LINK121"/>
       <w:r>
         <w:rPr>
           <w:sz w:val="22"/>
           <w:szCs w:val="22"/>
         </w:rPr>
-        <w:t xml:space="preserve">This function draws histograms of re-applying RANSAC and plots of RANSAC results with different outlier ratios. The result is shown in category </w:t>
-      </w:r>
-      <w:r>
-        <w:rPr>
-          <w:i/>
+        <w:t xml:space="preserve">This function </w:t>
+      </w:r>
+      <w:r>
+        <w:rPr>
           <w:sz w:val="22"/>
           <w:szCs w:val="22"/>
         </w:rPr>
-        <w:t>Screenshots</w:t>
+        <w:t>make</w:t>
       </w:r>
       <w:r>
         <w:rPr>
           <w:sz w:val="22"/>
           <w:szCs w:val="22"/>
         </w:rPr>
-        <w:t xml:space="preserve"> below.</w:t>
+        <w:t>s</w:t>
+      </w:r>
+      <w:r>
+        <w:rPr>
+          <w:sz w:val="22"/>
+          <w:szCs w:val="22"/>
+        </w:rPr>
+        <w:t xml:space="preserve"> the deformed image</w:t>
+      </w:r>
+      <w:r>
+        <w:rPr>
+          <w:sz w:val="22"/>
+          <w:szCs w:val="22"/>
+        </w:rPr>
+        <w:t xml:space="preserve"> with deformed coordinates</w:t>
+      </w:r>
+      <w:r>
+        <w:rPr>
+          <w:sz w:val="22"/>
+          <w:szCs w:val="22"/>
+        </w:rPr>
+        <w:t xml:space="preserve"> for forward warping</w:t>
+      </w:r>
+      <w:r>
+        <w:rPr>
+          <w:sz w:val="22"/>
+          <w:szCs w:val="22"/>
+        </w:rPr>
+        <w:t>.</w:t>
+      </w:r>
+      <w:bookmarkEnd w:id="76"/>
+      <w:bookmarkEnd w:id="77"/>
+      <w:bookmarkEnd w:id="78"/>
+      <w:r>
+        <w:rPr>
+          <w:sz w:val="22"/>
+          <w:szCs w:val="22"/>
+        </w:rPr>
+        <w:t xml:space="preserve"> </w:t>
+      </w:r>
+      <w:r>
+        <w:rPr>
+          <w:sz w:val="22"/>
+          <w:szCs w:val="22"/>
+        </w:rPr>
+        <w:t>Color</w:t>
+      </w:r>
+      <w:r>
+        <w:rPr>
+          <w:sz w:val="22"/>
+          <w:szCs w:val="22"/>
+        </w:rPr>
+        <w:t xml:space="preserve"> values at each points in the original image </w:t>
+      </w:r>
+      <w:r>
+        <w:rPr>
+          <w:sz w:val="22"/>
+          <w:szCs w:val="22"/>
+        </w:rPr>
+        <w:t>are assigned to</w:t>
+      </w:r>
+      <w:r>
+        <w:rPr>
+          <w:sz w:val="22"/>
+          <w:szCs w:val="22"/>
+        </w:rPr>
+        <w:t xml:space="preserve"> the result</w:t>
+      </w:r>
+      <w:r>
+        <w:rPr>
+          <w:sz w:val="22"/>
+          <w:szCs w:val="22"/>
+        </w:rPr>
+        <w:t xml:space="preserve"> points in the </w:t>
+      </w:r>
+      <w:r>
+        <w:rPr>
+          <w:sz w:val="22"/>
+          <w:szCs w:val="22"/>
+        </w:rPr>
+        <w:t>result image.</w:t>
       </w:r>
       <w:r>
         <w:br/>
@@ -6497,1185 +6267,10 @@
           <w:noProof/>
         </w:rPr>
         <w:drawing>
-          <wp:inline distT="0" distB="0" distL="0" distR="0" wp14:anchorId="70BCE8A5" wp14:editId="1A35E620">
-            <wp:extent cx="5429250" cy="166032"/>
-            <wp:effectExtent l="0" t="0" r="0" b="5715"/>
-            <wp:docPr id="27" name="그림 27"/>
-            <wp:cNvGraphicFramePr>
-              <a:graphicFrameLocks xmlns:a="http://schemas.openxmlformats.org/drawingml/2006/main" noChangeAspect="1"/>
-            </wp:cNvGraphicFramePr>
-            <a:graphic xmlns:a="http://schemas.openxmlformats.org/drawingml/2006/main">
-              <a:graphicData uri="http://schemas.openxmlformats.org/drawingml/2006/picture">
-                <pic:pic xmlns:pic="http://schemas.openxmlformats.org/drawingml/2006/picture">
-                  <pic:nvPicPr>
-                    <pic:cNvPr id="1" name=""/>
-                    <pic:cNvPicPr/>
-                  </pic:nvPicPr>
-                  <pic:blipFill>
-                    <a:blip r:embed="rId14"/>
-                    <a:stretch>
-                      <a:fillRect/>
-                    </a:stretch>
-                  </pic:blipFill>
-                  <pic:spPr>
-                    <a:xfrm>
-                      <a:off x="0" y="0"/>
-                      <a:ext cx="6010814" cy="183817"/>
-                    </a:xfrm>
-                    <a:prstGeom prst="rect">
-                      <a:avLst/>
-                    </a:prstGeom>
-                  </pic:spPr>
-                </pic:pic>
-              </a:graphicData>
-            </a:graphic>
-          </wp:inline>
-        </w:drawing>
-      </w:r>
-    </w:p>
-    <w:p>
-      <w:pPr>
-        <w:pStyle w:val="a"/>
-        <w:numPr>
-          <w:ilvl w:val="1"/>
-          <w:numId w:val="25"/>
-        </w:numPr>
-        <w:rPr>
-          <w:sz w:val="22"/>
-        </w:rPr>
-      </w:pPr>
-      <w:r>
-        <w:rPr>
-          <w:sz w:val="22"/>
-        </w:rPr>
-        <w:t>Input Value</w:t>
-      </w:r>
-    </w:p>
-    <w:p>
-      <w:pPr>
-        <w:pStyle w:val="a"/>
-        <w:numPr>
-          <w:ilvl w:val="2"/>
-          <w:numId w:val="25"/>
-        </w:numPr>
-        <w:rPr>
-          <w:sz w:val="22"/>
-        </w:rPr>
-      </w:pPr>
-      <w:r>
-        <w:rPr>
-          <w:i/>
-          <w:sz w:val="22"/>
-        </w:rPr>
-        <w:lastRenderedPageBreak/>
-        <w:t>weight</w:t>
-      </w:r>
-      <w:r>
-        <w:rPr>
-          <w:sz w:val="22"/>
-        </w:rPr>
-        <w:t xml:space="preserve">: </w:t>
-      </w:r>
-      <w:r>
-        <w:rPr>
-          <w:sz w:val="22"/>
-        </w:rPr>
-        <w:t>The c</w:t>
-      </w:r>
-      <w:r>
-        <w:rPr>
-          <w:sz w:val="22"/>
-        </w:rPr>
-        <w:t>enter (x, y) value of the synthesized circle</w:t>
-      </w:r>
-    </w:p>
-    <w:p>
-      <w:pPr>
-        <w:pStyle w:val="a"/>
-        <w:numPr>
-          <w:ilvl w:val="2"/>
-          <w:numId w:val="25"/>
-        </w:numPr>
-        <w:rPr>
-          <w:sz w:val="22"/>
-        </w:rPr>
-      </w:pPr>
-      <w:r>
-        <w:rPr>
-          <w:i/>
-          <w:sz w:val="22"/>
-        </w:rPr>
-        <w:t>v</w:t>
-      </w:r>
-      <w:r>
-        <w:rPr>
-          <w:sz w:val="22"/>
-        </w:rPr>
-        <w:t xml:space="preserve">: </w:t>
-      </w:r>
-      <w:r>
-        <w:rPr>
-          <w:sz w:val="22"/>
-        </w:rPr>
-        <w:t>The r</w:t>
-      </w:r>
-      <w:r>
-        <w:rPr>
-          <w:sz w:val="22"/>
-        </w:rPr>
-        <w:t>adius value of the synthesized circle</w:t>
-      </w:r>
-    </w:p>
-    <w:p>
-      <w:pPr>
-        <w:pStyle w:val="a"/>
-        <w:numPr>
-          <w:ilvl w:val="2"/>
-          <w:numId w:val="25"/>
-        </w:numPr>
-        <w:rPr>
-          <w:sz w:val="22"/>
-        </w:rPr>
-      </w:pPr>
-      <w:r>
-        <w:rPr>
-          <w:i/>
-          <w:sz w:val="22"/>
-        </w:rPr>
-        <w:t>sourceCP</w:t>
-      </w:r>
-      <w:r>
-        <w:rPr>
-          <w:sz w:val="22"/>
-        </w:rPr>
-        <w:t>:</w:t>
-      </w:r>
-      <w:r>
-        <w:rPr>
-          <w:sz w:val="22"/>
-        </w:rPr>
-        <w:t xml:space="preserve"> All data made from </w:t>
-      </w:r>
-      <w:r>
-        <w:rPr>
-          <w:i/>
-          <w:sz w:val="22"/>
-        </w:rPr>
-        <w:t>genCircleData</w:t>
-      </w:r>
-      <w:r>
-        <w:rPr>
-          <w:sz w:val="22"/>
-        </w:rPr>
-        <w:t xml:space="preserve"> function (type: cell)</w:t>
-      </w:r>
-    </w:p>
-    <w:p>
-      <w:pPr>
-        <w:pStyle w:val="a"/>
-        <w:numPr>
-          <w:ilvl w:val="2"/>
-          <w:numId w:val="25"/>
-        </w:numPr>
-        <w:rPr>
-          <w:sz w:val="22"/>
-        </w:rPr>
-      </w:pPr>
-      <w:r>
-        <w:rPr>
-          <w:i/>
-          <w:sz w:val="22"/>
-        </w:rPr>
-        <w:t>targetCP</w:t>
-      </w:r>
-      <w:r>
-        <w:rPr>
-          <w:sz w:val="22"/>
-        </w:rPr>
-        <w:t>:</w:t>
-      </w:r>
-      <w:r>
-        <w:rPr>
-          <w:sz w:val="22"/>
-        </w:rPr>
-        <w:t xml:space="preserve"> The results of RANSAC made from </w:t>
-      </w:r>
-      <w:r>
-        <w:rPr>
-          <w:i/>
-          <w:sz w:val="22"/>
-        </w:rPr>
-        <w:t>doRANSAC</w:t>
-      </w:r>
-      <w:r>
-        <w:rPr>
-          <w:sz w:val="22"/>
-        </w:rPr>
-        <w:t xml:space="preserve"> function (type: cell)</w:t>
-      </w:r>
-    </w:p>
-    <w:p>
-      <w:pPr>
-        <w:pStyle w:val="a"/>
-        <w:numPr>
-          <w:ilvl w:val="2"/>
-          <w:numId w:val="25"/>
-        </w:numPr>
-        <w:rPr>
-          <w:sz w:val="22"/>
-        </w:rPr>
-      </w:pPr>
-      <w:r>
-        <w:rPr>
-          <w:i/>
-          <w:sz w:val="22"/>
-        </w:rPr>
-        <w:t>pstar</w:t>
-      </w:r>
-      <w:r>
-        <w:rPr>
-          <w:sz w:val="22"/>
-        </w:rPr>
-        <w:t>:</w:t>
-      </w:r>
-      <w:r>
-        <w:rPr>
-          <w:sz w:val="22"/>
-        </w:rPr>
-        <w:t xml:space="preserve"> The results of the number of inliers made from </w:t>
-      </w:r>
-      <w:r>
-        <w:rPr>
-          <w:i/>
-          <w:sz w:val="22"/>
-        </w:rPr>
-        <w:t>doRANSAC</w:t>
-      </w:r>
-      <w:r>
-        <w:rPr>
-          <w:sz w:val="22"/>
-        </w:rPr>
-        <w:t xml:space="preserve"> function (type: cell)</w:t>
-      </w:r>
-    </w:p>
-    <w:p>
-      <w:pPr>
-        <w:pStyle w:val="a"/>
-        <w:numPr>
-          <w:ilvl w:val="2"/>
-          <w:numId w:val="25"/>
-        </w:numPr>
-        <w:rPr>
-          <w:sz w:val="22"/>
-        </w:rPr>
-      </w:pPr>
-      <w:r>
-        <w:rPr>
-          <w:i/>
-          <w:sz w:val="22"/>
-        </w:rPr>
-        <w:t>phat</w:t>
-      </w:r>
-      <w:r>
-        <w:rPr>
-          <w:sz w:val="22"/>
-        </w:rPr>
-        <w:t xml:space="preserve">: </w:t>
-      </w:r>
-      <w:r>
-        <w:rPr>
-          <w:sz w:val="22"/>
-        </w:rPr>
-        <w:t>The r</w:t>
-      </w:r>
-      <w:r>
-        <w:rPr>
-          <w:sz w:val="22"/>
-        </w:rPr>
-        <w:t>atio of outliers in data</w:t>
-      </w:r>
-      <w:r>
-        <w:rPr>
-          <w:sz w:val="22"/>
-        </w:rPr>
-        <w:t xml:space="preserve"> for draw outlier data</w:t>
-      </w:r>
-    </w:p>
-    <w:p>
-      <w:pPr>
-        <w:pStyle w:val="a"/>
-        <w:numPr>
-          <w:ilvl w:val="2"/>
-          <w:numId w:val="25"/>
-        </w:numPr>
-        <w:rPr>
-          <w:sz w:val="22"/>
-        </w:rPr>
-      </w:pPr>
-      <w:r>
-        <w:rPr>
-          <w:i/>
-          <w:sz w:val="22"/>
-        </w:rPr>
-        <w:t>qstar</w:t>
-      </w:r>
-      <w:r>
-        <w:rPr>
-          <w:sz w:val="22"/>
-        </w:rPr>
-        <w:t>:</w:t>
-      </w:r>
-      <w:r>
-        <w:rPr>
-          <w:sz w:val="22"/>
-        </w:rPr>
-        <w:t xml:space="preserve"> The results of the number of inliers made from </w:t>
-      </w:r>
-      <w:r>
-        <w:rPr>
-          <w:i/>
-          <w:sz w:val="22"/>
-        </w:rPr>
-        <w:t>doRANSAC</w:t>
-      </w:r>
-      <w:r>
-        <w:rPr>
-          <w:sz w:val="22"/>
-        </w:rPr>
-        <w:t xml:space="preserve"> function (type: cell)</w:t>
-      </w:r>
-    </w:p>
-    <w:p>
-      <w:pPr>
-        <w:pStyle w:val="a"/>
-        <w:numPr>
-          <w:ilvl w:val="2"/>
-          <w:numId w:val="25"/>
-        </w:numPr>
-        <w:rPr>
-          <w:sz w:val="22"/>
-        </w:rPr>
-      </w:pPr>
-      <w:r>
-        <w:rPr>
-          <w:i/>
-          <w:sz w:val="22"/>
-        </w:rPr>
-        <w:t>qhat</w:t>
-      </w:r>
-      <w:r>
-        <w:rPr>
-          <w:sz w:val="22"/>
-        </w:rPr>
-        <w:t xml:space="preserve">: </w:t>
-      </w:r>
-      <w:r>
-        <w:rPr>
-          <w:sz w:val="22"/>
-        </w:rPr>
-        <w:t>The r</w:t>
-      </w:r>
-      <w:r>
-        <w:rPr>
-          <w:sz w:val="22"/>
-        </w:rPr>
-        <w:t>atio of outliers in data</w:t>
-      </w:r>
-      <w:r>
-        <w:rPr>
-          <w:sz w:val="22"/>
-        </w:rPr>
-        <w:t xml:space="preserve"> for draw outlier data</w:t>
-      </w:r>
-    </w:p>
-    <w:p>
-      <w:pPr>
-        <w:pStyle w:val="a"/>
-        <w:numPr>
-          <w:ilvl w:val="1"/>
-          <w:numId w:val="25"/>
-        </w:numPr>
-        <w:rPr>
-          <w:sz w:val="22"/>
-        </w:rPr>
-      </w:pPr>
-      <w:r>
-        <w:rPr>
-          <w:sz w:val="22"/>
-        </w:rPr>
-        <w:t>Output</w:t>
-      </w:r>
-    </w:p>
-    <w:p>
-      <w:pPr>
-        <w:pStyle w:val="a"/>
-        <w:numPr>
-          <w:ilvl w:val="2"/>
-          <w:numId w:val="25"/>
-        </w:numPr>
-        <w:rPr>
-          <w:rFonts w:hint="eastAsia"/>
-          <w:sz w:val="22"/>
-          <w:szCs w:val="22"/>
-        </w:rPr>
-      </w:pPr>
-      <w:r>
-        <w:rPr>
-          <w:i/>
-          <w:sz w:val="22"/>
-        </w:rPr>
-        <w:t>affineDef</w:t>
-      </w:r>
-      <w:r>
-        <w:rPr>
-          <w:sz w:val="22"/>
-        </w:rPr>
-        <w:t xml:space="preserve">: </w:t>
-      </w:r>
-      <w:r>
-        <w:rPr>
-          <w:sz w:val="22"/>
-        </w:rPr>
-        <w:t>The array of computed centroid data</w:t>
-      </w:r>
-      <w:r>
-        <w:rPr>
-          <w:sz w:val="22"/>
-          <w:szCs w:val="22"/>
-        </w:rPr>
-        <w:t xml:space="preserve"> </w:t>
-      </w:r>
-      <w:r>
-        <w:rPr>
-          <w:sz w:val="22"/>
-          <w:szCs w:val="22"/>
-        </w:rPr>
-        <w:t>for each points of original image. (size: (rows * columns) X 2)</w:t>
-      </w:r>
-    </w:p>
-    <w:bookmarkEnd w:id="69"/>
-    <w:bookmarkEnd w:id="70"/>
-    <w:p>
-      <w:pPr>
-        <w:pStyle w:val="a"/>
-        <w:numPr>
-          <w:ilvl w:val="0"/>
-          <w:numId w:val="25"/>
-        </w:numPr>
-      </w:pPr>
-      <w:r>
-        <w:rPr>
-          <w:b/>
-        </w:rPr>
-        <w:t>makeDefImgBack</w:t>
-      </w:r>
-      <w:r>
-        <w:rPr>
-          <w:b/>
-        </w:rPr>
-        <w:t>.m</w:t>
-      </w:r>
-      <w:r>
-        <w:br/>
-      </w:r>
-      <w:r>
-        <w:t xml:space="preserve">: </w:t>
-      </w:r>
-      <w:r>
-        <w:rPr>
-          <w:sz w:val="22"/>
-          <w:szCs w:val="22"/>
-        </w:rPr>
-        <w:t xml:space="preserve">This function draws histograms of re-applying RANSAC and plots of RANSAC results with different outlier ratios. The result is shown in category </w:t>
-      </w:r>
-      <w:r>
-        <w:rPr>
-          <w:i/>
-          <w:sz w:val="22"/>
-          <w:szCs w:val="22"/>
-        </w:rPr>
-        <w:t>Screenshots</w:t>
-      </w:r>
-      <w:r>
-        <w:rPr>
-          <w:sz w:val="22"/>
-          <w:szCs w:val="22"/>
-        </w:rPr>
-        <w:t xml:space="preserve"> below.</w:t>
-      </w:r>
-      <w:r>
-        <w:br/>
-      </w:r>
-      <w:r>
-        <w:rPr>
-          <w:noProof/>
-        </w:rPr>
-        <w:drawing>
-          <wp:inline distT="0" distB="0" distL="0" distR="0" wp14:anchorId="39D2CA38" wp14:editId="66A486DB">
-            <wp:extent cx="5429250" cy="166032"/>
-            <wp:effectExtent l="0" t="0" r="0" b="5715"/>
-            <wp:docPr id="28" name="그림 28"/>
-            <wp:cNvGraphicFramePr>
-              <a:graphicFrameLocks xmlns:a="http://schemas.openxmlformats.org/drawingml/2006/main" noChangeAspect="1"/>
-            </wp:cNvGraphicFramePr>
-            <a:graphic xmlns:a="http://schemas.openxmlformats.org/drawingml/2006/main">
-              <a:graphicData uri="http://schemas.openxmlformats.org/drawingml/2006/picture">
-                <pic:pic xmlns:pic="http://schemas.openxmlformats.org/drawingml/2006/picture">
-                  <pic:nvPicPr>
-                    <pic:cNvPr id="1" name=""/>
-                    <pic:cNvPicPr/>
-                  </pic:nvPicPr>
-                  <pic:blipFill>
-                    <a:blip r:embed="rId14"/>
-                    <a:stretch>
-                      <a:fillRect/>
-                    </a:stretch>
-                  </pic:blipFill>
-                  <pic:spPr>
-                    <a:xfrm>
-                      <a:off x="0" y="0"/>
-                      <a:ext cx="6010814" cy="183817"/>
-                    </a:xfrm>
-                    <a:prstGeom prst="rect">
-                      <a:avLst/>
-                    </a:prstGeom>
-                  </pic:spPr>
-                </pic:pic>
-              </a:graphicData>
-            </a:graphic>
-          </wp:inline>
-        </w:drawing>
-      </w:r>
-    </w:p>
-    <w:p>
-      <w:pPr>
-        <w:pStyle w:val="a"/>
-        <w:numPr>
-          <w:ilvl w:val="1"/>
-          <w:numId w:val="25"/>
-        </w:numPr>
-        <w:rPr>
-          <w:sz w:val="22"/>
-        </w:rPr>
-      </w:pPr>
-      <w:r>
-        <w:rPr>
-          <w:sz w:val="22"/>
-        </w:rPr>
-        <w:t>Input Value</w:t>
-      </w:r>
-    </w:p>
-    <w:p>
-      <w:pPr>
-        <w:pStyle w:val="a"/>
-        <w:numPr>
-          <w:ilvl w:val="2"/>
-          <w:numId w:val="25"/>
-        </w:numPr>
-        <w:rPr>
-          <w:sz w:val="22"/>
-        </w:rPr>
-      </w:pPr>
-      <w:r>
-        <w:rPr>
-          <w:i/>
-          <w:sz w:val="22"/>
-        </w:rPr>
-        <w:t>weight</w:t>
-      </w:r>
-      <w:r>
-        <w:rPr>
-          <w:sz w:val="22"/>
-        </w:rPr>
-        <w:t xml:space="preserve">: </w:t>
-      </w:r>
-      <w:r>
-        <w:rPr>
-          <w:sz w:val="22"/>
-        </w:rPr>
-        <w:t>The c</w:t>
-      </w:r>
-      <w:r>
-        <w:rPr>
-          <w:sz w:val="22"/>
-        </w:rPr>
-        <w:t>enter (x, y) value of the synthesized circle</w:t>
-      </w:r>
-    </w:p>
-    <w:p>
-      <w:pPr>
-        <w:pStyle w:val="a"/>
-        <w:numPr>
-          <w:ilvl w:val="2"/>
-          <w:numId w:val="25"/>
-        </w:numPr>
-        <w:rPr>
-          <w:sz w:val="22"/>
-        </w:rPr>
-      </w:pPr>
-      <w:r>
-        <w:rPr>
-          <w:i/>
-          <w:sz w:val="22"/>
-        </w:rPr>
-        <w:t>v</w:t>
-      </w:r>
-      <w:r>
-        <w:rPr>
-          <w:sz w:val="22"/>
-        </w:rPr>
-        <w:t xml:space="preserve">: </w:t>
-      </w:r>
-      <w:r>
-        <w:rPr>
-          <w:sz w:val="22"/>
-        </w:rPr>
-        <w:t>The r</w:t>
-      </w:r>
-      <w:r>
-        <w:rPr>
-          <w:sz w:val="22"/>
-        </w:rPr>
-        <w:t>adius value of the synthesized circle</w:t>
-      </w:r>
-    </w:p>
-    <w:p>
-      <w:pPr>
-        <w:pStyle w:val="a"/>
-        <w:numPr>
-          <w:ilvl w:val="2"/>
-          <w:numId w:val="25"/>
-        </w:numPr>
-        <w:rPr>
-          <w:sz w:val="22"/>
-        </w:rPr>
-      </w:pPr>
-      <w:r>
-        <w:rPr>
-          <w:i/>
-          <w:sz w:val="22"/>
-        </w:rPr>
-        <w:t>sourceCP</w:t>
-      </w:r>
-      <w:r>
-        <w:rPr>
-          <w:sz w:val="22"/>
-        </w:rPr>
-        <w:t>:</w:t>
-      </w:r>
-      <w:r>
-        <w:rPr>
-          <w:sz w:val="22"/>
-        </w:rPr>
-        <w:t xml:space="preserve"> All data made from </w:t>
-      </w:r>
-      <w:r>
-        <w:rPr>
-          <w:i/>
-          <w:sz w:val="22"/>
-        </w:rPr>
-        <w:t>genCircleData</w:t>
-      </w:r>
-      <w:r>
-        <w:rPr>
-          <w:sz w:val="22"/>
-        </w:rPr>
-        <w:t xml:space="preserve"> function (type: cell)</w:t>
-      </w:r>
-    </w:p>
-    <w:p>
-      <w:pPr>
-        <w:pStyle w:val="a"/>
-        <w:numPr>
-          <w:ilvl w:val="2"/>
-          <w:numId w:val="25"/>
-        </w:numPr>
-        <w:rPr>
-          <w:sz w:val="22"/>
-        </w:rPr>
-      </w:pPr>
-      <w:r>
-        <w:rPr>
-          <w:i/>
-          <w:sz w:val="22"/>
-        </w:rPr>
-        <w:t>targetCP</w:t>
-      </w:r>
-      <w:r>
-        <w:rPr>
-          <w:sz w:val="22"/>
-        </w:rPr>
-        <w:t>:</w:t>
-      </w:r>
-      <w:r>
-        <w:rPr>
-          <w:sz w:val="22"/>
-        </w:rPr>
-        <w:t xml:space="preserve"> The results of RANSAC made from </w:t>
-      </w:r>
-      <w:r>
-        <w:rPr>
-          <w:i/>
-          <w:sz w:val="22"/>
-        </w:rPr>
-        <w:t>doRANSAC</w:t>
-      </w:r>
-      <w:r>
-        <w:rPr>
-          <w:sz w:val="22"/>
-        </w:rPr>
-        <w:t xml:space="preserve"> function (type: cell)</w:t>
-      </w:r>
-    </w:p>
-    <w:p>
-      <w:pPr>
-        <w:pStyle w:val="a"/>
-        <w:numPr>
-          <w:ilvl w:val="2"/>
-          <w:numId w:val="25"/>
-        </w:numPr>
-        <w:rPr>
-          <w:sz w:val="22"/>
-        </w:rPr>
-      </w:pPr>
-      <w:r>
-        <w:rPr>
-          <w:i/>
-          <w:sz w:val="22"/>
-        </w:rPr>
-        <w:t>pstar</w:t>
-      </w:r>
-      <w:r>
-        <w:rPr>
-          <w:sz w:val="22"/>
-        </w:rPr>
-        <w:t>:</w:t>
-      </w:r>
-      <w:r>
-        <w:rPr>
-          <w:sz w:val="22"/>
-        </w:rPr>
-        <w:t xml:space="preserve"> The results of the number of inliers made from </w:t>
-      </w:r>
-      <w:r>
-        <w:rPr>
-          <w:i/>
-          <w:sz w:val="22"/>
-        </w:rPr>
-        <w:t>doRANSAC</w:t>
-      </w:r>
-      <w:r>
-        <w:rPr>
-          <w:sz w:val="22"/>
-        </w:rPr>
-        <w:t xml:space="preserve"> function (type: cell)</w:t>
-      </w:r>
-    </w:p>
-    <w:p>
-      <w:pPr>
-        <w:pStyle w:val="a"/>
-        <w:numPr>
-          <w:ilvl w:val="2"/>
-          <w:numId w:val="25"/>
-        </w:numPr>
-        <w:rPr>
-          <w:sz w:val="22"/>
-        </w:rPr>
-      </w:pPr>
-      <w:r>
-        <w:rPr>
-          <w:i/>
-          <w:sz w:val="22"/>
-        </w:rPr>
-        <w:t>phat</w:t>
-      </w:r>
-      <w:r>
-        <w:rPr>
-          <w:sz w:val="22"/>
-        </w:rPr>
-        <w:t xml:space="preserve">: </w:t>
-      </w:r>
-      <w:r>
-        <w:rPr>
-          <w:sz w:val="22"/>
-        </w:rPr>
-        <w:t>The r</w:t>
-      </w:r>
-      <w:r>
-        <w:rPr>
-          <w:sz w:val="22"/>
-        </w:rPr>
-        <w:t>atio of outliers in data</w:t>
-      </w:r>
-      <w:r>
-        <w:rPr>
-          <w:sz w:val="22"/>
-        </w:rPr>
-        <w:t xml:space="preserve"> for draw outlier data</w:t>
-      </w:r>
-    </w:p>
-    <w:p>
-      <w:pPr>
-        <w:pStyle w:val="a"/>
-        <w:numPr>
-          <w:ilvl w:val="2"/>
-          <w:numId w:val="25"/>
-        </w:numPr>
-        <w:rPr>
-          <w:sz w:val="22"/>
-        </w:rPr>
-      </w:pPr>
-      <w:r>
-        <w:rPr>
-          <w:i/>
-          <w:sz w:val="22"/>
-        </w:rPr>
-        <w:t>qstar</w:t>
-      </w:r>
-      <w:r>
-        <w:rPr>
-          <w:sz w:val="22"/>
-        </w:rPr>
-        <w:t>:</w:t>
-      </w:r>
-      <w:r>
-        <w:rPr>
-          <w:sz w:val="22"/>
-        </w:rPr>
-        <w:t xml:space="preserve"> The results of the number of inliers made from </w:t>
-      </w:r>
-      <w:r>
-        <w:rPr>
-          <w:i/>
-          <w:sz w:val="22"/>
-        </w:rPr>
-        <w:t>doRANSAC</w:t>
-      </w:r>
-      <w:r>
-        <w:rPr>
-          <w:sz w:val="22"/>
-        </w:rPr>
-        <w:t xml:space="preserve"> function (type: cell)</w:t>
-      </w:r>
-    </w:p>
-    <w:p>
-      <w:pPr>
-        <w:pStyle w:val="a"/>
-        <w:numPr>
-          <w:ilvl w:val="2"/>
-          <w:numId w:val="25"/>
-        </w:numPr>
-        <w:rPr>
-          <w:sz w:val="22"/>
-        </w:rPr>
-      </w:pPr>
-      <w:r>
-        <w:rPr>
-          <w:i/>
-          <w:sz w:val="22"/>
-        </w:rPr>
-        <w:t>qhat</w:t>
-      </w:r>
-      <w:r>
-        <w:rPr>
-          <w:sz w:val="22"/>
-        </w:rPr>
-        <w:t xml:space="preserve">: </w:t>
-      </w:r>
-      <w:r>
-        <w:rPr>
-          <w:sz w:val="22"/>
-        </w:rPr>
-        <w:t>The r</w:t>
-      </w:r>
-      <w:r>
-        <w:rPr>
-          <w:sz w:val="22"/>
-        </w:rPr>
-        <w:t>atio of outliers in data</w:t>
-      </w:r>
-      <w:r>
-        <w:rPr>
-          <w:sz w:val="22"/>
-        </w:rPr>
-        <w:t xml:space="preserve"> for draw outlier data</w:t>
-      </w:r>
-    </w:p>
-    <w:p>
-      <w:pPr>
-        <w:pStyle w:val="a"/>
-        <w:numPr>
-          <w:ilvl w:val="1"/>
-          <w:numId w:val="25"/>
-        </w:numPr>
-        <w:rPr>
-          <w:sz w:val="22"/>
-        </w:rPr>
-      </w:pPr>
-      <w:r>
-        <w:rPr>
-          <w:sz w:val="22"/>
-        </w:rPr>
-        <w:t>Output</w:t>
-      </w:r>
-    </w:p>
-    <w:p>
-      <w:pPr>
-        <w:pStyle w:val="a"/>
-        <w:numPr>
-          <w:ilvl w:val="2"/>
-          <w:numId w:val="25"/>
-        </w:numPr>
-        <w:rPr>
-          <w:rFonts w:hint="eastAsia"/>
-          <w:sz w:val="22"/>
-          <w:szCs w:val="22"/>
-        </w:rPr>
-      </w:pPr>
-      <w:r>
-        <w:rPr>
-          <w:i/>
-          <w:sz w:val="22"/>
-        </w:rPr>
-        <w:t>affineDef</w:t>
-      </w:r>
-      <w:r>
-        <w:rPr>
-          <w:sz w:val="22"/>
-        </w:rPr>
-        <w:t xml:space="preserve">: </w:t>
-      </w:r>
-      <w:r>
-        <w:rPr>
-          <w:sz w:val="22"/>
-        </w:rPr>
-        <w:t>The array of computed centroid data</w:t>
-      </w:r>
-      <w:r>
-        <w:rPr>
-          <w:sz w:val="22"/>
-          <w:szCs w:val="22"/>
-        </w:rPr>
-        <w:t xml:space="preserve"> </w:t>
-      </w:r>
-      <w:r>
-        <w:rPr>
-          <w:sz w:val="22"/>
-          <w:szCs w:val="22"/>
-        </w:rPr>
-        <w:t>for each points of original image. (size: (rows * columns) X 2)</w:t>
-      </w:r>
-    </w:p>
-    <w:p>
-      <w:pPr>
-        <w:pStyle w:val="a"/>
-        <w:numPr>
-          <w:ilvl w:val="0"/>
-          <w:numId w:val="25"/>
-        </w:numPr>
-        <w:rPr>
-          <w:rFonts w:asciiTheme="majorHAnsi" w:eastAsiaTheme="majorEastAsia" w:hAnsiTheme="majorHAnsi" w:cstheme="majorBidi"/>
-          <w:b/>
-          <w:color w:val="003863" w:themeColor="accent1" w:themeShade="80"/>
-          <w:sz w:val="28"/>
-        </w:rPr>
-      </w:pPr>
-      <w:r>
-        <w:rPr>
-          <w:b/>
-          <w:color w:val="003863" w:themeColor="accent1" w:themeShade="80"/>
-          <w:sz w:val="28"/>
-        </w:rPr>
-        <w:br w:type="page"/>
-      </w:r>
-    </w:p>
-    <w:p>
-      <w:pPr>
-        <w:pStyle w:val="3"/>
-        <w:rPr>
-          <w:b/>
-          <w:color w:val="003863" w:themeColor="accent1" w:themeShade="80"/>
-          <w:sz w:val="28"/>
-        </w:rPr>
-      </w:pPr>
-      <w:r>
-        <w:rPr>
-          <w:rFonts w:hint="eastAsia"/>
-          <w:b/>
-          <w:color w:val="003863" w:themeColor="accent1" w:themeShade="80"/>
-          <w:sz w:val="28"/>
-        </w:rPr>
-        <w:lastRenderedPageBreak/>
-        <w:t>Instructions for running</w:t>
-      </w:r>
-    </w:p>
-    <w:p>
-      <w:pPr>
-        <w:pStyle w:val="a0"/>
-      </w:pPr>
-      <w:bookmarkStart w:id="71" w:name="OLE_LINK6"/>
-      <w:bookmarkStart w:id="72" w:name="OLE_LINK7"/>
-      <w:r>
-        <w:rPr>
-          <w:rFonts w:hint="eastAsia"/>
-        </w:rPr>
-        <w:t xml:space="preserve">Open the file </w:t>
-      </w:r>
-      <w:r>
-        <w:t>“main</w:t>
-      </w:r>
-      <w:r>
-        <w:t>.m” in Matlab</w:t>
-      </w:r>
-      <w:r>
-        <w:t>.</w:t>
-      </w:r>
-    </w:p>
-    <w:p>
-      <w:pPr>
-        <w:pStyle w:val="a0"/>
-      </w:pPr>
-      <w:r>
-        <w:t>Execute th</w:t>
-      </w:r>
-      <w:r>
-        <w:t>at file</w:t>
-      </w:r>
-      <w:r>
-        <w:t>.</w:t>
-      </w:r>
-    </w:p>
-    <w:p>
-      <w:pPr>
-        <w:pStyle w:val="a0"/>
-        <w:numPr>
-          <w:ilvl w:val="1"/>
-          <w:numId w:val="7"/>
-        </w:numPr>
-      </w:pPr>
-      <w:r>
-        <w:t xml:space="preserve">The </w:t>
-      </w:r>
-      <w:r>
-        <w:t xml:space="preserve">window that shows </w:t>
-      </w:r>
-      <w:r>
-        <w:t>the original image is opened.</w:t>
-      </w:r>
-    </w:p>
-    <w:p>
-      <w:pPr>
-        <w:pStyle w:val="a0"/>
-      </w:pPr>
-      <w:r>
-        <w:rPr>
-          <w:rFonts w:hint="eastAsia"/>
-        </w:rPr>
-        <w:t>S</w:t>
-      </w:r>
-      <w:r>
-        <w:t>elect source control points in the original image and if you are done, press the enter key.</w:t>
-      </w:r>
-    </w:p>
-    <w:p>
-      <w:pPr>
-        <w:pStyle w:val="a0"/>
-      </w:pPr>
-      <w:r>
-        <w:t>Select target control points in the original image. You have to select them to match the order of selecting source control points and the number of them.</w:t>
-      </w:r>
-    </w:p>
-    <w:p>
-      <w:pPr>
-        <w:pStyle w:val="a0"/>
-      </w:pPr>
-      <w:r>
-        <w:t xml:space="preserve">The </w:t>
-      </w:r>
-      <w:r>
-        <w:t xml:space="preserve">result images of affine, similarity and rigid deformation </w:t>
-      </w:r>
-      <w:r>
-        <w:t xml:space="preserve">is </w:t>
-      </w:r>
-      <w:r>
-        <w:t>shown next to the original image</w:t>
-      </w:r>
-      <w:r>
-        <w:t>.</w:t>
-      </w:r>
-      <w:r>
-        <w:t xml:space="preserve"> Result images are composed of the result of forward warping and backward warping for each deformation method.</w:t>
-      </w:r>
-    </w:p>
-    <w:p>
-      <w:pPr>
-        <w:pStyle w:val="a0"/>
-        <w:numPr>
-          <w:ilvl w:val="1"/>
-          <w:numId w:val="7"/>
-        </w:numPr>
-      </w:pPr>
-      <w:r>
-        <w:t>Result images are saved in ‘./materials/resultImage’.</w:t>
-      </w:r>
-    </w:p>
-    <w:bookmarkEnd w:id="71"/>
-    <w:bookmarkEnd w:id="72"/>
-    <w:p>
-      <w:pPr>
-        <w:pStyle w:val="3"/>
-        <w:rPr>
-          <w:b/>
-          <w:color w:val="003863" w:themeColor="accent1" w:themeShade="80"/>
-          <w:sz w:val="28"/>
-        </w:rPr>
-      </w:pPr>
-      <w:r>
-        <w:rPr>
-          <w:b/>
-          <w:color w:val="003863" w:themeColor="accent1" w:themeShade="80"/>
-          <w:sz w:val="28"/>
-        </w:rPr>
-        <w:t>Screenshots</w:t>
-      </w:r>
-    </w:p>
-    <w:p>
-      <w:pPr>
-        <w:pStyle w:val="a"/>
-        <w:numPr>
-          <w:ilvl w:val="0"/>
-          <w:numId w:val="26"/>
-        </w:numPr>
-        <w:rPr>
-          <w:b/>
-          <w:color w:val="162149" w:themeColor="text2" w:themeTint="E6"/>
-        </w:rPr>
-      </w:pPr>
-      <w:bookmarkStart w:id="73" w:name="OLE_LINK42"/>
-      <w:bookmarkStart w:id="74" w:name="OLE_LINK43"/>
-      <w:r>
-        <w:rPr>
-          <w:b/>
-          <w:color w:val="162149" w:themeColor="text2" w:themeTint="E6"/>
-        </w:rPr>
-        <w:t>Forward &amp; Backward warping (Ginger man)</w:t>
-      </w:r>
-      <w:r>
-        <w:rPr>
-          <w:b/>
-        </w:rPr>
-        <w:br/>
-      </w:r>
-      <w:r>
-        <w:rPr>
-          <w:noProof/>
-        </w:rPr>
-        <w:drawing>
-          <wp:inline distT="0" distB="0" distL="0" distR="0" wp14:anchorId="37E0D834" wp14:editId="47D31623">
-            <wp:extent cx="5722703" cy="3457575"/>
-            <wp:effectExtent l="0" t="0" r="0" b="0"/>
-            <wp:docPr id="19" name="그림 19"/>
+          <wp:inline distT="0" distB="0" distL="0" distR="0" wp14:anchorId="09DEFE43" wp14:editId="05D9CFAA">
+            <wp:extent cx="4352925" cy="180975"/>
+            <wp:effectExtent l="0" t="0" r="9525" b="9525"/>
+            <wp:docPr id="37" name="그림 37"/>
             <wp:cNvGraphicFramePr>
               <a:graphicFrameLocks xmlns:a="http://schemas.openxmlformats.org/drawingml/2006/main" noChangeAspect="1"/>
             </wp:cNvGraphicFramePr>
@@ -7695,7 +6290,7 @@
                   <pic:spPr>
                     <a:xfrm>
                       <a:off x="0" y="0"/>
-                      <a:ext cx="5728233" cy="3460916"/>
+                      <a:ext cx="4352925" cy="180975"/>
                     </a:xfrm>
                     <a:prstGeom prst="rect">
                       <a:avLst/>
@@ -7712,37 +6307,582 @@
       <w:pPr>
         <w:pStyle w:val="a"/>
         <w:numPr>
+          <w:ilvl w:val="1"/>
+          <w:numId w:val="25"/>
+        </w:numPr>
+        <w:rPr>
+          <w:sz w:val="22"/>
+        </w:rPr>
+      </w:pPr>
+      <w:r>
+        <w:rPr>
+          <w:sz w:val="22"/>
+        </w:rPr>
+        <w:lastRenderedPageBreak/>
+        <w:t>Input Value</w:t>
+      </w:r>
+    </w:p>
+    <w:p>
+      <w:pPr>
+        <w:pStyle w:val="a"/>
+        <w:numPr>
+          <w:ilvl w:val="2"/>
+          <w:numId w:val="25"/>
+        </w:numPr>
+        <w:rPr>
+          <w:sz w:val="22"/>
+        </w:rPr>
+      </w:pPr>
+      <w:r>
+        <w:rPr>
+          <w:i/>
+          <w:sz w:val="22"/>
+        </w:rPr>
+        <w:t>originImg</w:t>
+      </w:r>
+      <w:r>
+        <w:rPr>
+          <w:sz w:val="22"/>
+        </w:rPr>
+        <w:t xml:space="preserve">: </w:t>
+      </w:r>
+      <w:bookmarkStart w:id="79" w:name="OLE_LINK122"/>
+      <w:bookmarkStart w:id="80" w:name="OLE_LINK123"/>
+      <w:bookmarkStart w:id="81" w:name="OLE_LINK124"/>
+      <w:r>
+        <w:rPr>
+          <w:sz w:val="22"/>
+        </w:rPr>
+        <w:t xml:space="preserve">The </w:t>
+      </w:r>
+      <w:r>
+        <w:rPr>
+          <w:sz w:val="22"/>
+        </w:rPr>
+        <w:t>origin image called by imread</w:t>
+      </w:r>
+      <w:r>
+        <w:rPr>
+          <w:sz w:val="22"/>
+        </w:rPr>
+        <w:br/>
+        <w:t xml:space="preserve">                 </w:t>
+      </w:r>
+      <w:bookmarkStart w:id="82" w:name="OLE_LINK130"/>
+      <w:bookmarkStart w:id="83" w:name="OLE_LINK131"/>
+      <w:bookmarkStart w:id="84" w:name="OLE_LINK132"/>
+      <w:r>
+        <w:rPr>
+          <w:sz w:val="22"/>
+        </w:rPr>
+        <w:t>(</w:t>
+      </w:r>
+      <w:r>
+        <w:rPr>
+          <w:sz w:val="22"/>
+        </w:rPr>
+        <w:t>size: rows x columns x (number of color channels))</w:t>
+      </w:r>
+      <w:bookmarkEnd w:id="79"/>
+      <w:bookmarkEnd w:id="80"/>
+      <w:bookmarkEnd w:id="81"/>
+      <w:bookmarkEnd w:id="82"/>
+      <w:bookmarkEnd w:id="83"/>
+      <w:bookmarkEnd w:id="84"/>
+    </w:p>
+    <w:p>
+      <w:pPr>
+        <w:pStyle w:val="a"/>
+        <w:numPr>
+          <w:ilvl w:val="2"/>
+          <w:numId w:val="25"/>
+        </w:numPr>
+        <w:rPr>
+          <w:sz w:val="22"/>
+        </w:rPr>
+      </w:pPr>
+      <w:r>
+        <w:rPr>
+          <w:i/>
+          <w:sz w:val="22"/>
+        </w:rPr>
+        <w:t>defCoord</w:t>
+      </w:r>
+      <w:r>
+        <w:rPr>
+          <w:sz w:val="22"/>
+        </w:rPr>
+        <w:t xml:space="preserve">: </w:t>
+      </w:r>
+      <w:bookmarkStart w:id="85" w:name="OLE_LINK125"/>
+      <w:bookmarkStart w:id="86" w:name="OLE_LINK126"/>
+      <w:bookmarkStart w:id="87" w:name="OLE_LINK127"/>
+      <w:bookmarkStart w:id="88" w:name="OLE_LINK128"/>
+      <w:bookmarkStart w:id="89" w:name="OLE_LINK129"/>
+      <w:r>
+        <w:rPr>
+          <w:sz w:val="22"/>
+        </w:rPr>
+        <w:t>The</w:t>
+      </w:r>
+      <w:r>
+        <w:rPr>
+          <w:sz w:val="22"/>
+        </w:rPr>
+        <w:t xml:space="preserve"> array of</w:t>
+      </w:r>
+      <w:r>
+        <w:rPr>
+          <w:sz w:val="22"/>
+        </w:rPr>
+        <w:t xml:space="preserve"> </w:t>
+      </w:r>
+      <w:r>
+        <w:rPr>
+          <w:rFonts w:hint="eastAsia"/>
+          <w:sz w:val="22"/>
+        </w:rPr>
+        <w:t>computed</w:t>
+      </w:r>
+      <w:r>
+        <w:rPr>
+          <w:sz w:val="22"/>
+        </w:rPr>
+        <w:t xml:space="preserve"> </w:t>
+      </w:r>
+      <w:r>
+        <w:rPr>
+          <w:sz w:val="22"/>
+        </w:rPr>
+        <w:t xml:space="preserve">coordinates (x, y) </w:t>
+      </w:r>
+      <w:r>
+        <w:rPr>
+          <w:sz w:val="22"/>
+        </w:rPr>
+        <w:t xml:space="preserve">for target image. It is resulted </w:t>
+      </w:r>
+      <w:r>
+        <w:rPr>
+          <w:sz w:val="22"/>
+        </w:rPr>
+        <w:t>from forward warping</w:t>
+      </w:r>
+      <w:r>
+        <w:rPr>
+          <w:sz w:val="22"/>
+        </w:rPr>
+        <w:t xml:space="preserve"> (</w:t>
+      </w:r>
+      <w:r>
+        <w:rPr>
+          <w:sz w:val="22"/>
+        </w:rPr>
+        <w:t>affine, sim</w:t>
+      </w:r>
+      <w:r>
+        <w:rPr>
+          <w:sz w:val="22"/>
+        </w:rPr>
+        <w:t>ilarity or rigid transformation)</w:t>
+      </w:r>
+      <w:r>
+        <w:rPr>
+          <w:sz w:val="22"/>
+        </w:rPr>
+        <w:br/>
+        <w:t xml:space="preserve">                 </w:t>
+      </w:r>
+      <w:r>
+        <w:rPr>
+          <w:sz w:val="22"/>
+        </w:rPr>
+        <w:t>(size: (rows * colum</w:t>
+      </w:r>
+      <w:r>
+        <w:rPr>
+          <w:sz w:val="22"/>
+        </w:rPr>
+        <w:t>n</w:t>
+      </w:r>
+      <w:r>
+        <w:rPr>
+          <w:sz w:val="22"/>
+        </w:rPr>
+        <w:t xml:space="preserve">s) </w:t>
+      </w:r>
+      <w:r>
+        <w:rPr>
+          <w:rFonts w:hint="eastAsia"/>
+          <w:sz w:val="22"/>
+        </w:rPr>
+        <w:t>x 2)</w:t>
+      </w:r>
+      <w:bookmarkEnd w:id="85"/>
+      <w:bookmarkEnd w:id="86"/>
+      <w:bookmarkEnd w:id="87"/>
+      <w:bookmarkEnd w:id="88"/>
+      <w:bookmarkEnd w:id="89"/>
+    </w:p>
+    <w:p>
+      <w:pPr>
+        <w:pStyle w:val="a"/>
+        <w:numPr>
+          <w:ilvl w:val="1"/>
+          <w:numId w:val="25"/>
+        </w:numPr>
+        <w:rPr>
+          <w:sz w:val="22"/>
+        </w:rPr>
+      </w:pPr>
+      <w:r>
+        <w:rPr>
+          <w:sz w:val="22"/>
+        </w:rPr>
+        <w:t>Output</w:t>
+      </w:r>
+    </w:p>
+    <w:p>
+      <w:pPr>
+        <w:pStyle w:val="a"/>
+        <w:numPr>
+          <w:ilvl w:val="2"/>
+          <w:numId w:val="25"/>
+        </w:numPr>
+        <w:rPr>
+          <w:rFonts w:hint="eastAsia"/>
+          <w:sz w:val="22"/>
+          <w:szCs w:val="22"/>
+        </w:rPr>
+      </w:pPr>
+      <w:r>
+        <w:rPr>
+          <w:i/>
+          <w:sz w:val="22"/>
+        </w:rPr>
+        <w:t>defImg</w:t>
+      </w:r>
+      <w:r>
+        <w:rPr>
+          <w:sz w:val="22"/>
+        </w:rPr>
+        <w:t xml:space="preserve">: </w:t>
+      </w:r>
+      <w:r>
+        <w:rPr>
+          <w:sz w:val="22"/>
+        </w:rPr>
+        <w:t>The array of computed centroid data</w:t>
+      </w:r>
+      <w:r>
+        <w:rPr>
+          <w:sz w:val="22"/>
+          <w:szCs w:val="22"/>
+        </w:rPr>
+        <w:t xml:space="preserve"> </w:t>
+      </w:r>
+      <w:r>
+        <w:rPr>
+          <w:sz w:val="22"/>
+          <w:szCs w:val="22"/>
+        </w:rPr>
+        <w:t>for</w:t>
+      </w:r>
+      <w:r>
+        <w:rPr>
+          <w:sz w:val="22"/>
+          <w:szCs w:val="22"/>
+        </w:rPr>
+        <w:t xml:space="preserve"> each points of original image.</w:t>
+      </w:r>
+      <w:r>
+        <w:rPr>
+          <w:sz w:val="22"/>
+          <w:szCs w:val="22"/>
+        </w:rPr>
+        <w:br/>
+        <w:t xml:space="preserve">              </w:t>
+      </w:r>
+      <w:r>
+        <w:rPr>
+          <w:sz w:val="22"/>
+        </w:rPr>
+        <w:t>(size: rows x columns x (number of color channels))</w:t>
+      </w:r>
+    </w:p>
+    <w:bookmarkEnd w:id="74"/>
+    <w:bookmarkEnd w:id="75"/>
+    <w:p>
+      <w:pPr>
+        <w:pStyle w:val="a"/>
+        <w:numPr>
           <w:ilvl w:val="0"/>
-          <w:numId w:val="26"/>
+          <w:numId w:val="25"/>
         </w:numPr>
+      </w:pPr>
+      <w:r>
         <w:rPr>
           <w:b/>
-          <w:color w:val="162149" w:themeColor="text2" w:themeTint="E6"/>
-        </w:rPr>
-      </w:pPr>
+        </w:rPr>
+        <w:t>makeDefImgBack</w:t>
+      </w:r>
       <w:r>
         <w:rPr>
           <w:b/>
-          <w:color w:val="162149" w:themeColor="text2" w:themeTint="E6"/>
-        </w:rPr>
-        <w:lastRenderedPageBreak/>
-        <w:t>Forward &amp; Backward warping using griddata function (Ginger man)</w:t>
-      </w:r>
-      <w:r>
-        <w:rPr>
-          <w:b/>
-        </w:rPr>
+        </w:rPr>
+        <w:t>.m</w:t>
+      </w:r>
+      <w:r>
         <w:br/>
       </w:r>
       <w:r>
+        <w:t xml:space="preserve">: </w:t>
+      </w:r>
+      <w:r>
+        <w:rPr>
+          <w:sz w:val="22"/>
+          <w:szCs w:val="22"/>
+        </w:rPr>
+        <w:t xml:space="preserve">This function </w:t>
+      </w:r>
+      <w:r>
+        <w:rPr>
+          <w:sz w:val="22"/>
+          <w:szCs w:val="22"/>
+        </w:rPr>
+        <w:t>makes the deformed image with deformed coordinates for backward warping.</w:t>
+      </w:r>
+      <w:r>
+        <w:rPr>
+          <w:sz w:val="22"/>
+          <w:szCs w:val="22"/>
+        </w:rPr>
+        <w:t xml:space="preserve"> </w:t>
+      </w:r>
+      <w:r>
+        <w:rPr>
+          <w:sz w:val="22"/>
+          <w:szCs w:val="22"/>
+        </w:rPr>
+        <w:t xml:space="preserve">It is divided into </w:t>
+      </w:r>
+      <w:r>
+        <w:rPr>
+          <w:sz w:val="22"/>
+          <w:szCs w:val="22"/>
+        </w:rPr>
+        <w:t>three</w:t>
+      </w:r>
+      <w:r>
+        <w:rPr>
+          <w:sz w:val="22"/>
+          <w:szCs w:val="22"/>
+        </w:rPr>
+        <w:t xml:space="preserve"> parts depending on whether or not interpolation is performed</w:t>
+      </w:r>
+      <w:r>
+        <w:rPr>
+          <w:sz w:val="22"/>
+          <w:szCs w:val="22"/>
+        </w:rPr>
+        <w:t xml:space="preserve"> and using </w:t>
+      </w:r>
+      <w:r>
+        <w:rPr>
+          <w:i/>
+          <w:sz w:val="22"/>
+          <w:szCs w:val="22"/>
+        </w:rPr>
+        <w:t>griddata</w:t>
+      </w:r>
+      <w:r>
+        <w:rPr>
+          <w:sz w:val="22"/>
+          <w:szCs w:val="22"/>
+        </w:rPr>
+        <w:t xml:space="preserve"> function or not</w:t>
+      </w:r>
+      <w:r>
+        <w:rPr>
+          <w:sz w:val="22"/>
+          <w:szCs w:val="22"/>
+        </w:rPr>
+        <w:t>.</w:t>
+      </w:r>
+      <w:r>
+        <w:rPr>
+          <w:sz w:val="22"/>
+          <w:szCs w:val="22"/>
+        </w:rPr>
+        <w:t xml:space="preserve"> If</w:t>
+      </w:r>
+      <w:r>
+        <w:rPr>
+          <w:sz w:val="22"/>
+          <w:szCs w:val="22"/>
+        </w:rPr>
+        <w:t xml:space="preserve"> the parameter </w:t>
+      </w:r>
+      <w:r>
+        <w:rPr>
+          <w:i/>
+          <w:sz w:val="22"/>
+          <w:szCs w:val="22"/>
+        </w:rPr>
+        <w:t>interpM</w:t>
+      </w:r>
+      <w:r>
+        <w:rPr>
+          <w:sz w:val="22"/>
+          <w:szCs w:val="22"/>
+        </w:rPr>
+        <w:t xml:space="preserve"> </w:t>
+      </w:r>
+      <w:r>
+        <w:rPr>
+          <w:sz w:val="22"/>
+          <w:szCs w:val="22"/>
+        </w:rPr>
+        <w:t>is ‘T’, the interpolation is performed</w:t>
+      </w:r>
+      <w:r>
+        <w:rPr>
+          <w:sz w:val="22"/>
+          <w:szCs w:val="22"/>
+        </w:rPr>
+        <w:t xml:space="preserve"> using implementation of bilinear interpolation</w:t>
+      </w:r>
+      <w:r>
+        <w:rPr>
+          <w:sz w:val="22"/>
+          <w:szCs w:val="22"/>
+        </w:rPr>
+        <w:t>. Bilinear interpolation is a linear interpolation in 2-dimension. It interpolates four points in each of the height and width, and then interpolates two results to obtain the result point.</w:t>
+      </w:r>
+      <w:r>
+        <w:rPr>
+          <w:sz w:val="22"/>
+          <w:szCs w:val="22"/>
+        </w:rPr>
+        <w:t xml:space="preserve"> If the result coordinates are out of range, color value in that coordinate is</w:t>
+      </w:r>
+      <w:r>
+        <w:rPr>
+          <w:sz w:val="22"/>
+          <w:szCs w:val="22"/>
+        </w:rPr>
+        <w:t xml:space="preserve"> set to</w:t>
+      </w:r>
+      <w:r>
+        <w:rPr>
+          <w:sz w:val="22"/>
+          <w:szCs w:val="22"/>
+        </w:rPr>
+        <w:t xml:space="preserve"> white.</w:t>
+      </w:r>
+      <w:r>
+        <w:rPr>
+          <w:sz w:val="22"/>
+          <w:szCs w:val="22"/>
+        </w:rPr>
+        <w:br/>
+      </w:r>
+      <w:r>
+        <w:rPr>
+          <w:sz w:val="22"/>
+          <w:szCs w:val="22"/>
+        </w:rPr>
+        <w:t xml:space="preserve">If the parameter </w:t>
+      </w:r>
+      <w:r>
+        <w:rPr>
+          <w:i/>
+          <w:sz w:val="22"/>
+          <w:szCs w:val="22"/>
+        </w:rPr>
+        <w:t>interpM</w:t>
+      </w:r>
+      <w:r>
+        <w:rPr>
+          <w:sz w:val="22"/>
+          <w:szCs w:val="22"/>
+        </w:rPr>
+        <w:t xml:space="preserve"> is ‘F’, color values at </w:t>
+      </w:r>
+      <w:r>
+        <w:rPr>
+          <w:sz w:val="22"/>
+          <w:szCs w:val="22"/>
+        </w:rPr>
+        <w:t>computed</w:t>
+      </w:r>
+      <w:r>
+        <w:rPr>
+          <w:sz w:val="22"/>
+          <w:szCs w:val="22"/>
+        </w:rPr>
+        <w:t xml:space="preserve"> points in the original image are assigned to the points in the result image.</w:t>
+      </w:r>
+      <w:r>
+        <w:rPr>
+          <w:sz w:val="22"/>
+          <w:szCs w:val="22"/>
+        </w:rPr>
+        <w:t xml:space="preserve"> If </w:t>
+      </w:r>
+      <w:r>
+        <w:rPr>
+          <w:i/>
+          <w:sz w:val="22"/>
+          <w:szCs w:val="22"/>
+        </w:rPr>
+        <w:t>interpM</w:t>
+      </w:r>
+      <w:r>
+        <w:rPr>
+          <w:sz w:val="22"/>
+          <w:szCs w:val="22"/>
+        </w:rPr>
+        <w:t xml:space="preserve"> </w:t>
+      </w:r>
+      <w:r>
+        <w:rPr>
+          <w:sz w:val="22"/>
+          <w:szCs w:val="22"/>
+        </w:rPr>
+        <w:t xml:space="preserve">is ‘G’, the interpolation is performed using </w:t>
+      </w:r>
+      <w:r>
+        <w:rPr>
+          <w:i/>
+          <w:sz w:val="22"/>
+          <w:szCs w:val="22"/>
+        </w:rPr>
+        <w:t>griddata</w:t>
+      </w:r>
+      <w:r>
+        <w:rPr>
+          <w:sz w:val="22"/>
+          <w:szCs w:val="22"/>
+        </w:rPr>
+        <w:t>.</w:t>
+      </w:r>
+      <w:r>
+        <w:rPr>
+          <w:sz w:val="22"/>
+          <w:szCs w:val="22"/>
+        </w:rPr>
+        <w:br/>
+      </w:r>
+      <w:r>
         <w:rPr>
           <w:noProof/>
         </w:rPr>
         <w:drawing>
-          <wp:inline distT="0" distB="0" distL="0" distR="0" wp14:anchorId="08050EFD" wp14:editId="451CC452">
-            <wp:extent cx="5734050" cy="3481243"/>
-            <wp:effectExtent l="0" t="0" r="0" b="5080"/>
-            <wp:docPr id="1" name="그림 1"/>
+          <wp:inline distT="0" distB="0" distL="0" distR="0" wp14:anchorId="559EEAEA" wp14:editId="166CC3CD">
+            <wp:extent cx="4619625" cy="161925"/>
+            <wp:effectExtent l="0" t="0" r="9525" b="9525"/>
+            <wp:docPr id="41" name="그림 41"/>
             <wp:cNvGraphicFramePr>
               <a:graphicFrameLocks xmlns:a="http://schemas.openxmlformats.org/drawingml/2006/main" noChangeAspect="1"/>
             </wp:cNvGraphicFramePr>
@@ -7762,7 +6902,7 @@
                   <pic:spPr>
                     <a:xfrm>
                       <a:off x="0" y="0"/>
-                      <a:ext cx="5742838" cy="3486578"/>
+                      <a:ext cx="4619625" cy="161925"/>
                     </a:xfrm>
                     <a:prstGeom prst="rect">
                       <a:avLst/>
@@ -7779,25 +6919,520 @@
       <w:pPr>
         <w:pStyle w:val="a"/>
         <w:numPr>
+          <w:ilvl w:val="1"/>
+          <w:numId w:val="25"/>
+        </w:numPr>
+        <w:rPr>
+          <w:sz w:val="22"/>
+        </w:rPr>
+      </w:pPr>
+      <w:r>
+        <w:rPr>
+          <w:sz w:val="22"/>
+        </w:rPr>
+        <w:t>Input Value</w:t>
+      </w:r>
+    </w:p>
+    <w:p>
+      <w:pPr>
+        <w:pStyle w:val="a"/>
+        <w:numPr>
+          <w:ilvl w:val="2"/>
+          <w:numId w:val="25"/>
+        </w:numPr>
+        <w:rPr>
+          <w:sz w:val="22"/>
+        </w:rPr>
+      </w:pPr>
+      <w:r>
+        <w:rPr>
+          <w:i/>
+          <w:sz w:val="22"/>
+        </w:rPr>
+        <w:t>originImg</w:t>
+      </w:r>
+      <w:r>
+        <w:rPr>
+          <w:sz w:val="22"/>
+        </w:rPr>
+        <w:t xml:space="preserve">: </w:t>
+      </w:r>
+      <w:r>
+        <w:rPr>
+          <w:sz w:val="22"/>
+        </w:rPr>
+        <w:t>The origin image called by imread.</w:t>
+      </w:r>
+      <w:r>
+        <w:rPr>
+          <w:sz w:val="22"/>
+        </w:rPr>
+        <w:br/>
+        <w:t xml:space="preserve">                 (size: rows x columns x (number of color channels))</w:t>
+      </w:r>
+    </w:p>
+    <w:p>
+      <w:pPr>
+        <w:pStyle w:val="a"/>
+        <w:numPr>
+          <w:ilvl w:val="2"/>
+          <w:numId w:val="25"/>
+        </w:numPr>
+        <w:rPr>
+          <w:sz w:val="22"/>
+        </w:rPr>
+      </w:pPr>
+      <w:r>
+        <w:rPr>
+          <w:i/>
+          <w:sz w:val="22"/>
+        </w:rPr>
+        <w:t>bDefCoord</w:t>
+      </w:r>
+      <w:r>
+        <w:rPr>
+          <w:sz w:val="22"/>
+        </w:rPr>
+        <w:t xml:space="preserve">: </w:t>
+      </w:r>
+      <w:r>
+        <w:rPr>
+          <w:sz w:val="22"/>
+        </w:rPr>
+        <w:t xml:space="preserve">The array of </w:t>
+      </w:r>
+      <w:r>
+        <w:rPr>
+          <w:sz w:val="22"/>
+        </w:rPr>
+        <w:t>computed</w:t>
+      </w:r>
+      <w:r>
+        <w:rPr>
+          <w:sz w:val="22"/>
+        </w:rPr>
+        <w:t xml:space="preserve"> coordinates (x, y)</w:t>
+      </w:r>
+      <w:r>
+        <w:rPr>
+          <w:sz w:val="22"/>
+        </w:rPr>
+        <w:t xml:space="preserve"> for source image.</w:t>
+      </w:r>
+      <w:r>
+        <w:rPr>
+          <w:sz w:val="22"/>
+        </w:rPr>
+        <w:t xml:space="preserve"> </w:t>
+      </w:r>
+      <w:r>
+        <w:rPr>
+          <w:sz w:val="22"/>
+        </w:rPr>
+        <w:t xml:space="preserve">It is </w:t>
+      </w:r>
+      <w:r>
+        <w:rPr>
+          <w:sz w:val="22"/>
+        </w:rPr>
+        <w:t xml:space="preserve">resulted from backward </w:t>
+      </w:r>
+      <w:r>
+        <w:rPr>
+          <w:sz w:val="22"/>
+        </w:rPr>
+        <w:t>warping (affine, similarity or rigid transformation)</w:t>
+      </w:r>
+      <w:r>
+        <w:rPr>
+          <w:sz w:val="22"/>
+        </w:rPr>
+        <w:br/>
+        <w:t xml:space="preserve">                   (size: (rows * columns) </w:t>
+      </w:r>
+      <w:r>
+        <w:rPr>
+          <w:rFonts w:hint="eastAsia"/>
+          <w:sz w:val="22"/>
+        </w:rPr>
+        <w:t>x 2)</w:t>
+      </w:r>
+    </w:p>
+    <w:p>
+      <w:pPr>
+        <w:pStyle w:val="a"/>
+        <w:numPr>
+          <w:ilvl w:val="2"/>
+          <w:numId w:val="25"/>
+        </w:numPr>
+        <w:rPr>
+          <w:rFonts w:hint="eastAsia"/>
+          <w:sz w:val="22"/>
+        </w:rPr>
+      </w:pPr>
+      <w:r>
+        <w:rPr>
+          <w:i/>
+          <w:sz w:val="22"/>
+        </w:rPr>
+        <w:t>interpM</w:t>
+      </w:r>
+      <w:r>
+        <w:rPr>
+          <w:sz w:val="22"/>
+        </w:rPr>
+        <w:t>:</w:t>
+      </w:r>
+      <w:r>
+        <w:rPr>
+          <w:sz w:val="22"/>
+        </w:rPr>
+        <w:t xml:space="preserve"> </w:t>
+      </w:r>
+      <w:r>
+        <w:rPr>
+          <w:sz w:val="22"/>
+        </w:rPr>
+        <w:t xml:space="preserve">The variable that determines whether or not to interpolate. It can have </w:t>
+      </w:r>
+      <w:r>
+        <w:rPr>
+          <w:sz w:val="22"/>
+        </w:rPr>
+        <w:t>three</w:t>
+      </w:r>
+      <w:r>
+        <w:rPr>
+          <w:sz w:val="22"/>
+        </w:rPr>
+        <w:t xml:space="preserve"> values, ‘T</w:t>
+      </w:r>
+      <w:r>
+        <w:rPr>
+          <w:sz w:val="22"/>
+        </w:rPr>
+        <w:t xml:space="preserve">’, </w:t>
+      </w:r>
+      <w:r>
+        <w:rPr>
+          <w:sz w:val="22"/>
+        </w:rPr>
+        <w:t>‘F’</w:t>
+      </w:r>
+      <w:r>
+        <w:rPr>
+          <w:sz w:val="22"/>
+        </w:rPr>
+        <w:t xml:space="preserve"> and ‘G’</w:t>
+      </w:r>
+      <w:r>
+        <w:rPr>
+          <w:sz w:val="22"/>
+        </w:rPr>
+        <w:t xml:space="preserve"> depending on whether interpolation is used</w:t>
+      </w:r>
+      <w:r>
+        <w:rPr>
+          <w:sz w:val="22"/>
+        </w:rPr>
+        <w:t xml:space="preserve"> and using griddata or not</w:t>
+      </w:r>
+      <w:r>
+        <w:rPr>
+          <w:sz w:val="22"/>
+        </w:rPr>
+        <w:t>.</w:t>
+      </w:r>
+      <w:r>
+        <w:rPr>
+          <w:sz w:val="22"/>
+        </w:rPr>
+        <w:br/>
+        <w:t>(‘T’: use interpolation, ‘F’: not use interpolation</w:t>
+      </w:r>
+      <w:r>
+        <w:rPr>
+          <w:sz w:val="22"/>
+        </w:rPr>
+        <w:t>, ‘G’: use interpolation with griddata</w:t>
+      </w:r>
+      <w:r>
+        <w:rPr>
+          <w:sz w:val="22"/>
+        </w:rPr>
+        <w:t>)</w:t>
+      </w:r>
+    </w:p>
+    <w:p>
+      <w:pPr>
+        <w:pStyle w:val="a"/>
+        <w:numPr>
+          <w:ilvl w:val="1"/>
+          <w:numId w:val="25"/>
+        </w:numPr>
+        <w:rPr>
+          <w:sz w:val="22"/>
+        </w:rPr>
+      </w:pPr>
+      <w:r>
+        <w:rPr>
+          <w:sz w:val="22"/>
+        </w:rPr>
+        <w:t>Output</w:t>
+      </w:r>
+    </w:p>
+    <w:p>
+      <w:pPr>
+        <w:pStyle w:val="a"/>
+        <w:numPr>
+          <w:ilvl w:val="2"/>
+          <w:numId w:val="25"/>
+        </w:numPr>
+        <w:rPr>
+          <w:rFonts w:asciiTheme="majorHAnsi" w:eastAsiaTheme="majorEastAsia" w:hAnsiTheme="majorHAnsi" w:cstheme="majorBidi"/>
+          <w:b/>
+          <w:color w:val="003863" w:themeColor="accent1" w:themeShade="80"/>
+          <w:sz w:val="28"/>
+        </w:rPr>
+      </w:pPr>
+      <w:r>
+        <w:rPr>
+          <w:i/>
+          <w:sz w:val="22"/>
+        </w:rPr>
+        <w:t>defImg</w:t>
+      </w:r>
+      <w:r>
+        <w:rPr>
+          <w:sz w:val="22"/>
+        </w:rPr>
+        <w:t>: The array of computed centroid data</w:t>
+      </w:r>
+      <w:r>
+        <w:rPr>
+          <w:sz w:val="22"/>
+          <w:szCs w:val="22"/>
+        </w:rPr>
+        <w:t xml:space="preserve"> for</w:t>
+      </w:r>
+      <w:r>
+        <w:rPr>
+          <w:sz w:val="22"/>
+          <w:szCs w:val="22"/>
+        </w:rPr>
+        <w:t xml:space="preserve"> each points of original image.</w:t>
+      </w:r>
+      <w:r>
+        <w:rPr>
+          <w:sz w:val="22"/>
+          <w:szCs w:val="22"/>
+        </w:rPr>
+        <w:br/>
+      </w:r>
+      <w:r>
+        <w:rPr>
+          <w:sz w:val="22"/>
+        </w:rPr>
+        <w:t xml:space="preserve">             (size: rows x columns x (number of color channels))</w:t>
+      </w:r>
+      <w:r>
+        <w:rPr>
+          <w:b/>
+          <w:color w:val="003863" w:themeColor="accent1" w:themeShade="80"/>
+          <w:sz w:val="28"/>
+        </w:rPr>
+        <w:br w:type="page"/>
+      </w:r>
+    </w:p>
+    <w:p>
+      <w:pPr>
+        <w:pStyle w:val="3"/>
+        <w:rPr>
+          <w:b/>
+          <w:color w:val="003863" w:themeColor="accent1" w:themeShade="80"/>
+          <w:sz w:val="28"/>
+        </w:rPr>
+      </w:pPr>
+      <w:r>
+        <w:rPr>
+          <w:rFonts w:hint="eastAsia"/>
+          <w:b/>
+          <w:color w:val="003863" w:themeColor="accent1" w:themeShade="80"/>
+          <w:sz w:val="28"/>
+        </w:rPr>
+        <w:lastRenderedPageBreak/>
+        <w:t>Instructions for running</w:t>
+      </w:r>
+    </w:p>
+    <w:p>
+      <w:pPr>
+        <w:pStyle w:val="a0"/>
+      </w:pPr>
+      <w:bookmarkStart w:id="90" w:name="OLE_LINK6"/>
+      <w:bookmarkStart w:id="91" w:name="OLE_LINK7"/>
+      <w:r>
+        <w:rPr>
+          <w:rFonts w:hint="eastAsia"/>
+        </w:rPr>
+        <w:t xml:space="preserve">Open the file </w:t>
+      </w:r>
+      <w:r>
+        <w:t>“main</w:t>
+      </w:r>
+      <w:r>
+        <w:t>.m” in Matlab</w:t>
+      </w:r>
+      <w:r>
+        <w:t>.</w:t>
+      </w:r>
+    </w:p>
+    <w:p>
+      <w:pPr>
+        <w:pStyle w:val="a0"/>
+      </w:pPr>
+      <w:r>
+        <w:t>Execute th</w:t>
+      </w:r>
+      <w:r>
+        <w:t>at file</w:t>
+      </w:r>
+      <w:r>
+        <w:t>.</w:t>
+      </w:r>
+    </w:p>
+    <w:p>
+      <w:pPr>
+        <w:pStyle w:val="a0"/>
+        <w:numPr>
+          <w:ilvl w:val="1"/>
+          <w:numId w:val="7"/>
+        </w:numPr>
+      </w:pPr>
+      <w:r>
+        <w:t xml:space="preserve">The </w:t>
+      </w:r>
+      <w:r>
+        <w:t xml:space="preserve">window that shows </w:t>
+      </w:r>
+      <w:r>
+        <w:t>the original image is opened.</w:t>
+      </w:r>
+    </w:p>
+    <w:p>
+      <w:pPr>
+        <w:pStyle w:val="a0"/>
+      </w:pPr>
+      <w:r>
+        <w:rPr>
+          <w:rFonts w:hint="eastAsia"/>
+        </w:rPr>
+        <w:t>S</w:t>
+      </w:r>
+      <w:r>
+        <w:t>elect source control points in the original image and if you are done, press the enter key.</w:t>
+      </w:r>
+    </w:p>
+    <w:p>
+      <w:pPr>
+        <w:pStyle w:val="a0"/>
+      </w:pPr>
+      <w:r>
+        <w:t>Select target control points in the original image. You have to select them to match the order of selecting source control points and the number of them.</w:t>
+      </w:r>
+    </w:p>
+    <w:p>
+      <w:pPr>
+        <w:pStyle w:val="a0"/>
+      </w:pPr>
+      <w:r>
+        <w:t xml:space="preserve">The </w:t>
+      </w:r>
+      <w:r>
+        <w:t xml:space="preserve">result images of affine, similarity and rigid deformation </w:t>
+      </w:r>
+      <w:r>
+        <w:t xml:space="preserve">is </w:t>
+      </w:r>
+      <w:r>
+        <w:t>shown next to the original image</w:t>
+      </w:r>
+      <w:r>
+        <w:t>.</w:t>
+      </w:r>
+      <w:r>
+        <w:t xml:space="preserve"> Result images are composed of the result of forward warping and backward warping for each deformation method.</w:t>
+      </w:r>
+    </w:p>
+    <w:p>
+      <w:pPr>
+        <w:pStyle w:val="a0"/>
+        <w:numPr>
+          <w:ilvl w:val="1"/>
+          <w:numId w:val="7"/>
+        </w:numPr>
+      </w:pPr>
+      <w:r>
+        <w:t>Result images are saved in ‘./materials/resultImage’.</w:t>
+      </w:r>
+    </w:p>
+    <w:bookmarkEnd w:id="90"/>
+    <w:bookmarkEnd w:id="91"/>
+    <w:p>
+      <w:pPr>
+        <w:pStyle w:val="3"/>
+        <w:rPr>
+          <w:b/>
+          <w:color w:val="003863" w:themeColor="accent1" w:themeShade="80"/>
+          <w:sz w:val="28"/>
+        </w:rPr>
+      </w:pPr>
+      <w:r>
+        <w:rPr>
+          <w:b/>
+          <w:color w:val="003863" w:themeColor="accent1" w:themeShade="80"/>
+          <w:sz w:val="28"/>
+        </w:rPr>
+        <w:t>Screenshots</w:t>
+      </w:r>
+    </w:p>
+    <w:p>
+      <w:pPr>
+        <w:pStyle w:val="a"/>
+        <w:numPr>
           <w:ilvl w:val="0"/>
           <w:numId w:val="26"/>
         </w:numPr>
         <w:rPr>
-          <w:rFonts w:hint="eastAsia"/>
           <w:b/>
           <w:color w:val="162149" w:themeColor="text2" w:themeTint="E6"/>
         </w:rPr>
       </w:pPr>
+      <w:bookmarkStart w:id="92" w:name="OLE_LINK42"/>
+      <w:bookmarkStart w:id="93" w:name="OLE_LINK43"/>
       <w:r>
         <w:rPr>
           <w:b/>
           <w:color w:val="162149" w:themeColor="text2" w:themeTint="E6"/>
         </w:rPr>
-        <w:t>Forward &amp; Backward warping with another image (Pooh)</w:t>
+        <w:t>Forward &amp; Backward warping</w:t>
       </w:r>
       <w:r>
         <w:rPr>
           <w:b/>
+          <w:color w:val="162149" w:themeColor="text2" w:themeTint="E6"/>
+        </w:rPr>
+        <w:t xml:space="preserve"> (with interpolation)</w:t>
+      </w:r>
+      <w:r>
+        <w:rPr>
+          <w:b/>
+          <w:color w:val="162149" w:themeColor="text2" w:themeTint="E6"/>
+        </w:rPr>
+        <w:t xml:space="preserve"> (Ginger man)</w:t>
+      </w:r>
+      <w:r>
+        <w:rPr>
+          <w:b/>
         </w:rPr>
         <w:br/>
       </w:r>
@@ -7806,10 +7441,10 @@
           <w:noProof/>
         </w:rPr>
         <w:drawing>
-          <wp:inline distT="0" distB="0" distL="0" distR="0" wp14:anchorId="7BA45168" wp14:editId="69D3F7E4">
+          <wp:inline distT="0" distB="0" distL="0" distR="0" wp14:anchorId="0DB77A75" wp14:editId="52E19386">
             <wp:extent cx="5722703" cy="3457575"/>
             <wp:effectExtent l="0" t="0" r="0" b="0"/>
-            <wp:docPr id="21" name="그림 21"/>
+            <wp:docPr id="19" name="그림 19"/>
             <wp:cNvGraphicFramePr>
               <a:graphicFrameLocks xmlns:a="http://schemas.openxmlformats.org/drawingml/2006/main" noChangeAspect="1"/>
             </wp:cNvGraphicFramePr>
@@ -7821,7 +7456,7 @@
                     <pic:cNvPicPr/>
                   </pic:nvPicPr>
                   <pic:blipFill>
-                    <a:blip r:embed="rId15"/>
+                    <a:blip r:embed="rId17"/>
                     <a:stretch>
                       <a:fillRect/>
                     </a:stretch>
@@ -7841,34 +7476,406 @@
           </wp:inline>
         </w:drawing>
       </w:r>
-      <w:bookmarkEnd w:id="73"/>
-      <w:bookmarkEnd w:id="74"/>
     </w:p>
     <w:p>
       <w:pPr>
-        <w:rPr>
-          <w:b/>
-        </w:rPr>
-      </w:pPr>
-      <w:r>
-        <w:rPr>
-          <w:b/>
-        </w:rPr>
-        <w:br w:type="page"/>
-      </w:r>
-    </w:p>
-    <w:p>
-      <w:pPr>
-        <w:pStyle w:val="3"/>
-        <w:rPr>
+        <w:pStyle w:val="a"/>
+        <w:numPr>
+          <w:ilvl w:val="0"/>
+          <w:numId w:val="26"/>
+        </w:numPr>
+        <w:rPr>
+          <w:rFonts w:asciiTheme="majorHAnsi" w:eastAsiaTheme="majorEastAsia" w:hAnsiTheme="majorHAnsi" w:cstheme="majorBidi"/>
           <w:b/>
           <w:color w:val="003863" w:themeColor="accent1" w:themeShade="80"/>
           <w:sz w:val="28"/>
         </w:rPr>
       </w:pPr>
-      <w:bookmarkStart w:id="75" w:name="OLE_LINK1"/>
-      <w:bookmarkStart w:id="76" w:name="OLE_LINK2"/>
-      <w:bookmarkStart w:id="77" w:name="OLE_LINK3"/>
+      <w:r>
+        <w:rPr>
+          <w:b/>
+          <w:color w:val="162149" w:themeColor="text2" w:themeTint="E6"/>
+        </w:rPr>
+        <w:lastRenderedPageBreak/>
+        <w:t>Forward &amp; Backward warping with another image (</w:t>
+      </w:r>
+      <w:r>
+        <w:rPr>
+          <w:b/>
+          <w:color w:val="162149" w:themeColor="text2" w:themeTint="E6"/>
+        </w:rPr>
+        <w:t>make the Pooh happy :D</w:t>
+      </w:r>
+      <w:r>
+        <w:rPr>
+          <w:b/>
+          <w:color w:val="162149" w:themeColor="text2" w:themeTint="E6"/>
+        </w:rPr>
+        <w:t>)</w:t>
+      </w:r>
+      <w:r>
+        <w:rPr>
+          <w:b/>
+        </w:rPr>
+        <w:br/>
+      </w:r>
+      <w:bookmarkEnd w:id="92"/>
+      <w:bookmarkEnd w:id="93"/>
+      <w:r>
+        <w:rPr>
+          <w:noProof/>
+        </w:rPr>
+        <w:drawing>
+          <wp:inline distT="0" distB="0" distL="0" distR="0" wp14:anchorId="3A2F3048" wp14:editId="676BE7BA">
+            <wp:extent cx="5781675" cy="2691217"/>
+            <wp:effectExtent l="0" t="0" r="0" b="0"/>
+            <wp:docPr id="1" name="그림 1"/>
+            <wp:cNvGraphicFramePr>
+              <a:graphicFrameLocks xmlns:a="http://schemas.openxmlformats.org/drawingml/2006/main" noChangeAspect="1"/>
+            </wp:cNvGraphicFramePr>
+            <a:graphic xmlns:a="http://schemas.openxmlformats.org/drawingml/2006/main">
+              <a:graphicData uri="http://schemas.openxmlformats.org/drawingml/2006/picture">
+                <pic:pic xmlns:pic="http://schemas.openxmlformats.org/drawingml/2006/picture">
+                  <pic:nvPicPr>
+                    <pic:cNvPr id="1" name=""/>
+                    <pic:cNvPicPr/>
+                  </pic:nvPicPr>
+                  <pic:blipFill>
+                    <a:blip r:embed="rId18"/>
+                    <a:stretch>
+                      <a:fillRect/>
+                    </a:stretch>
+                  </pic:blipFill>
+                  <pic:spPr>
+                    <a:xfrm>
+                      <a:off x="0" y="0"/>
+                      <a:ext cx="5791188" cy="2695645"/>
+                    </a:xfrm>
+                    <a:prstGeom prst="rect">
+                      <a:avLst/>
+                    </a:prstGeom>
+                  </pic:spPr>
+                </pic:pic>
+              </a:graphicData>
+            </a:graphic>
+          </wp:inline>
+        </w:drawing>
+      </w:r>
+      <w:r>
+        <w:rPr>
+          <w:b/>
+          <w:color w:val="162149" w:themeColor="text2" w:themeTint="E6"/>
+        </w:rPr>
+        <w:br/>
+      </w:r>
+      <w:r>
+        <w:rPr>
+          <w:b/>
+          <w:noProof/>
+          <w:color w:val="162149" w:themeColor="text2" w:themeTint="E6"/>
+        </w:rPr>
+        <w:drawing>
+          <wp:inline distT="0" distB="0" distL="0" distR="0" wp14:anchorId="659A1173" wp14:editId="629C612F">
+            <wp:extent cx="1733550" cy="1531430"/>
+            <wp:effectExtent l="0" t="0" r="0" b="0"/>
+            <wp:docPr id="44" name="그림 44" descr="C:\Users\CL\Desktop\Dooo\Matlab\MMVC_Bazin\HW2\MathMethods18-Ex02-20183151-Chaelin-Kim\MathMethods18-Ex02-20183151-Chaelin-Kim\materials\Pooh.jpg"/>
+            <wp:cNvGraphicFramePr>
+              <a:graphicFrameLocks xmlns:a="http://schemas.openxmlformats.org/drawingml/2006/main" noChangeAspect="1"/>
+            </wp:cNvGraphicFramePr>
+            <a:graphic xmlns:a="http://schemas.openxmlformats.org/drawingml/2006/main">
+              <a:graphicData uri="http://schemas.openxmlformats.org/drawingml/2006/picture">
+                <pic:pic xmlns:pic="http://schemas.openxmlformats.org/drawingml/2006/picture">
+                  <pic:nvPicPr>
+                    <pic:cNvPr id="0" name="Picture 2" descr="C:\Users\CL\Desktop\Dooo\Matlab\MMVC_Bazin\HW2\MathMethods18-Ex02-20183151-Chaelin-Kim\MathMethods18-Ex02-20183151-Chaelin-Kim\materials\Pooh.jpg"/>
+                    <pic:cNvPicPr>
+                      <a:picLocks noChangeAspect="1" noChangeArrowheads="1"/>
+                    </pic:cNvPicPr>
+                  </pic:nvPicPr>
+                  <pic:blipFill>
+                    <a:blip r:embed="rId19">
+                      <a:extLst>
+                        <a:ext uri="{28A0092B-C50C-407E-A947-70E740481C1C}">
+                          <a14:useLocalDpi xmlns:a14="http://schemas.microsoft.com/office/drawing/2010/main" val="0"/>
+                        </a:ext>
+                      </a:extLst>
+                    </a:blip>
+                    <a:srcRect/>
+                    <a:stretch>
+                      <a:fillRect/>
+                    </a:stretch>
+                  </pic:blipFill>
+                  <pic:spPr bwMode="auto">
+                    <a:xfrm>
+                      <a:off x="0" y="0"/>
+                      <a:ext cx="1759830" cy="1554646"/>
+                    </a:xfrm>
+                    <a:prstGeom prst="rect">
+                      <a:avLst/>
+                    </a:prstGeom>
+                    <a:noFill/>
+                    <a:ln>
+                      <a:noFill/>
+                    </a:ln>
+                  </pic:spPr>
+                </pic:pic>
+              </a:graphicData>
+            </a:graphic>
+          </wp:inline>
+        </w:drawing>
+      </w:r>
+      <w:r>
+        <w:rPr>
+          <w:b/>
+          <w:color w:val="162149" w:themeColor="text2" w:themeTint="E6"/>
+        </w:rPr>
+        <w:t xml:space="preserve"> (Original)</w:t>
+      </w:r>
+      <w:r>
+        <w:rPr>
+          <w:b/>
+          <w:color w:val="162149" w:themeColor="text2" w:themeTint="E6"/>
+        </w:rPr>
+        <w:br/>
+      </w:r>
+      <w:r>
+        <w:rPr>
+          <w:b/>
+          <w:noProof/>
+          <w:color w:val="162149" w:themeColor="text2" w:themeTint="E6"/>
+        </w:rPr>
+        <w:drawing>
+          <wp:inline distT="0" distB="0" distL="0" distR="0">
+            <wp:extent cx="1735919" cy="1533525"/>
+            <wp:effectExtent l="0" t="0" r="0" b="0"/>
+            <wp:docPr id="52" name="그림 52" descr="C:\Users\CL\Desktop\Dooo\Matlab\MMVC_Bazin\HW2\MathMethods18-Ex02-20183151-Chaelin-Kim\MathMethods18-Ex02-20183151-Chaelin-Kim\materials\resultImage\affinebPooh.png"/>
+            <wp:cNvGraphicFramePr>
+              <a:graphicFrameLocks xmlns:a="http://schemas.openxmlformats.org/drawingml/2006/main" noChangeAspect="1"/>
+            </wp:cNvGraphicFramePr>
+            <a:graphic xmlns:a="http://schemas.openxmlformats.org/drawingml/2006/main">
+              <a:graphicData uri="http://schemas.openxmlformats.org/drawingml/2006/picture">
+                <pic:pic xmlns:pic="http://schemas.openxmlformats.org/drawingml/2006/picture">
+                  <pic:nvPicPr>
+                    <pic:cNvPr id="0" name="Picture 42" descr="C:\Users\CL\Desktop\Dooo\Matlab\MMVC_Bazin\HW2\MathMethods18-Ex02-20183151-Chaelin-Kim\MathMethods18-Ex02-20183151-Chaelin-Kim\materials\resultImage\affinebPooh.png"/>
+                    <pic:cNvPicPr>
+                      <a:picLocks noChangeAspect="1" noChangeArrowheads="1"/>
+                    </pic:cNvPicPr>
+                  </pic:nvPicPr>
+                  <pic:blipFill>
+                    <a:blip r:embed="rId20">
+                      <a:extLst>
+                        <a:ext uri="{28A0092B-C50C-407E-A947-70E740481C1C}">
+                          <a14:useLocalDpi xmlns:a14="http://schemas.microsoft.com/office/drawing/2010/main" val="0"/>
+                        </a:ext>
+                      </a:extLst>
+                    </a:blip>
+                    <a:srcRect/>
+                    <a:stretch>
+                      <a:fillRect/>
+                    </a:stretch>
+                  </pic:blipFill>
+                  <pic:spPr bwMode="auto">
+                    <a:xfrm>
+                      <a:off x="0" y="0"/>
+                      <a:ext cx="1747385" cy="1543654"/>
+                    </a:xfrm>
+                    <a:prstGeom prst="rect">
+                      <a:avLst/>
+                    </a:prstGeom>
+                    <a:noFill/>
+                    <a:ln>
+                      <a:noFill/>
+                    </a:ln>
+                  </pic:spPr>
+                </pic:pic>
+              </a:graphicData>
+            </a:graphic>
+          </wp:inline>
+        </w:drawing>
+      </w:r>
+      <w:r>
+        <w:rPr>
+          <w:b/>
+          <w:color w:val="162149" w:themeColor="text2" w:themeTint="E6"/>
+        </w:rPr>
+        <w:t xml:space="preserve"> </w:t>
+      </w:r>
+      <w:r>
+        <w:rPr>
+          <w:b/>
+          <w:noProof/>
+          <w:color w:val="162149" w:themeColor="text2" w:themeTint="E6"/>
+        </w:rPr>
+        <w:drawing>
+          <wp:inline distT="0" distB="0" distL="0" distR="0">
+            <wp:extent cx="1733550" cy="1531433"/>
+            <wp:effectExtent l="0" t="0" r="0" b="0"/>
+            <wp:docPr id="53" name="그림 53" descr="C:\Users\CL\Desktop\Dooo\Matlab\MMVC_Bazin\HW2\MathMethods18-Ex02-20183151-Chaelin-Kim\MathMethods18-Ex02-20183151-Chaelin-Kim\materials\resultImage\similaritybPooh.png"/>
+            <wp:cNvGraphicFramePr>
+              <a:graphicFrameLocks xmlns:a="http://schemas.openxmlformats.org/drawingml/2006/main" noChangeAspect="1"/>
+            </wp:cNvGraphicFramePr>
+            <a:graphic xmlns:a="http://schemas.openxmlformats.org/drawingml/2006/main">
+              <a:graphicData uri="http://schemas.openxmlformats.org/drawingml/2006/picture">
+                <pic:pic xmlns:pic="http://schemas.openxmlformats.org/drawingml/2006/picture">
+                  <pic:nvPicPr>
+                    <pic:cNvPr id="0" name="Picture 47" descr="C:\Users\CL\Desktop\Dooo\Matlab\MMVC_Bazin\HW2\MathMethods18-Ex02-20183151-Chaelin-Kim\MathMethods18-Ex02-20183151-Chaelin-Kim\materials\resultImage\similaritybPooh.png"/>
+                    <pic:cNvPicPr>
+                      <a:picLocks noChangeAspect="1" noChangeArrowheads="1"/>
+                    </pic:cNvPicPr>
+                  </pic:nvPicPr>
+                  <pic:blipFill>
+                    <a:blip r:embed="rId21">
+                      <a:extLst>
+                        <a:ext uri="{28A0092B-C50C-407E-A947-70E740481C1C}">
+                          <a14:useLocalDpi xmlns:a14="http://schemas.microsoft.com/office/drawing/2010/main" val="0"/>
+                        </a:ext>
+                      </a:extLst>
+                    </a:blip>
+                    <a:srcRect/>
+                    <a:stretch>
+                      <a:fillRect/>
+                    </a:stretch>
+                  </pic:blipFill>
+                  <pic:spPr bwMode="auto">
+                    <a:xfrm>
+                      <a:off x="0" y="0"/>
+                      <a:ext cx="1764811" cy="1559049"/>
+                    </a:xfrm>
+                    <a:prstGeom prst="rect">
+                      <a:avLst/>
+                    </a:prstGeom>
+                    <a:noFill/>
+                    <a:ln>
+                      <a:noFill/>
+                    </a:ln>
+                  </pic:spPr>
+                </pic:pic>
+              </a:graphicData>
+            </a:graphic>
+          </wp:inline>
+        </w:drawing>
+      </w:r>
+      <w:r>
+        <w:rPr>
+          <w:b/>
+          <w:color w:val="162149" w:themeColor="text2" w:themeTint="E6"/>
+        </w:rPr>
+        <w:t xml:space="preserve"> </w:t>
+      </w:r>
+      <w:r>
+        <w:rPr>
+          <w:b/>
+          <w:noProof/>
+          <w:color w:val="162149" w:themeColor="text2" w:themeTint="E6"/>
+        </w:rPr>
+        <w:drawing>
+          <wp:inline distT="0" distB="0" distL="0" distR="0">
+            <wp:extent cx="1725136" cy="1524000"/>
+            <wp:effectExtent l="0" t="0" r="8890" b="0"/>
+            <wp:docPr id="54" name="그림 54" descr="C:\Users\CL\Desktop\Dooo\Matlab\MMVC_Bazin\HW2\MathMethods18-Ex02-20183151-Chaelin-Kim\MathMethods18-Ex02-20183151-Chaelin-Kim\materials\resultImage\rigidbPooh.png"/>
+            <wp:cNvGraphicFramePr>
+              <a:graphicFrameLocks xmlns:a="http://schemas.openxmlformats.org/drawingml/2006/main" noChangeAspect="1"/>
+            </wp:cNvGraphicFramePr>
+            <a:graphic xmlns:a="http://schemas.openxmlformats.org/drawingml/2006/main">
+              <a:graphicData uri="http://schemas.openxmlformats.org/drawingml/2006/picture">
+                <pic:pic xmlns:pic="http://schemas.openxmlformats.org/drawingml/2006/picture">
+                  <pic:nvPicPr>
+                    <pic:cNvPr id="0" name="Picture 48" descr="C:\Users\CL\Desktop\Dooo\Matlab\MMVC_Bazin\HW2\MathMethods18-Ex02-20183151-Chaelin-Kim\MathMethods18-Ex02-20183151-Chaelin-Kim\materials\resultImage\rigidbPooh.png"/>
+                    <pic:cNvPicPr>
+                      <a:picLocks noChangeAspect="1" noChangeArrowheads="1"/>
+                    </pic:cNvPicPr>
+                  </pic:nvPicPr>
+                  <pic:blipFill>
+                    <a:blip r:embed="rId22">
+                      <a:extLst>
+                        <a:ext uri="{28A0092B-C50C-407E-A947-70E740481C1C}">
+                          <a14:useLocalDpi xmlns:a14="http://schemas.microsoft.com/office/drawing/2010/main" val="0"/>
+                        </a:ext>
+                      </a:extLst>
+                    </a:blip>
+                    <a:srcRect/>
+                    <a:stretch>
+                      <a:fillRect/>
+                    </a:stretch>
+                  </pic:blipFill>
+                  <pic:spPr bwMode="auto">
+                    <a:xfrm>
+                      <a:off x="0" y="0"/>
+                      <a:ext cx="1746752" cy="1543096"/>
+                    </a:xfrm>
+                    <a:prstGeom prst="rect">
+                      <a:avLst/>
+                    </a:prstGeom>
+                    <a:noFill/>
+                    <a:ln>
+                      <a:noFill/>
+                    </a:ln>
+                  </pic:spPr>
+                </pic:pic>
+              </a:graphicData>
+            </a:graphic>
+          </wp:inline>
+        </w:drawing>
+      </w:r>
+      <w:bookmarkStart w:id="94" w:name="_GoBack"/>
+      <w:bookmarkEnd w:id="94"/>
+      <w:r>
+        <w:rPr>
+          <w:b/>
+          <w:color w:val="162149" w:themeColor="text2" w:themeTint="E6"/>
+        </w:rPr>
+        <w:br/>
+        <w:t xml:space="preserve">               (Affine)                            (Similarity)</w:t>
+      </w:r>
+      <w:r>
+        <w:rPr>
+          <w:b/>
+          <w:color w:val="162149" w:themeColor="text2" w:themeTint="E6"/>
+        </w:rPr>
+        <w:t xml:space="preserve"> </w:t>
+      </w:r>
+      <w:r>
+        <w:rPr>
+          <w:b/>
+          <w:color w:val="162149" w:themeColor="text2" w:themeTint="E6"/>
+        </w:rPr>
+        <w:t xml:space="preserve">                         </w:t>
+      </w:r>
+      <w:r>
+        <w:rPr>
+          <w:b/>
+          <w:color w:val="162149" w:themeColor="text2" w:themeTint="E6"/>
+        </w:rPr>
+        <w:t>(Rigid)</w:t>
+      </w:r>
+      <w:r>
+        <w:rPr>
+          <w:b/>
+          <w:color w:val="162149" w:themeColor="text2" w:themeTint="E6"/>
+        </w:rPr>
+        <w:br/>
+        <w:t xml:space="preserve">  </w:t>
+      </w:r>
+      <w:bookmarkStart w:id="95" w:name="OLE_LINK1"/>
+      <w:bookmarkStart w:id="96" w:name="OLE_LINK2"/>
+      <w:bookmarkStart w:id="97" w:name="OLE_LINK3"/>
+      <w:r>
+        <w:rPr>
+          <w:b/>
+          <w:color w:val="003863" w:themeColor="accent1" w:themeShade="80"/>
+          <w:sz w:val="28"/>
+        </w:rPr>
+        <w:br w:type="page"/>
+      </w:r>
+    </w:p>
+    <w:p>
+      <w:pPr>
+        <w:pStyle w:val="3"/>
+        <w:rPr>
+          <w:b/>
+          <w:color w:val="003863" w:themeColor="accent1" w:themeShade="80"/>
+          <w:sz w:val="28"/>
+        </w:rPr>
+      </w:pPr>
       <w:r>
         <w:rPr>
           <w:rFonts w:hint="eastAsia"/>
@@ -7888,9 +7895,9 @@
         <w:t>iscuss the results</w:t>
       </w:r>
     </w:p>
-    <w:bookmarkEnd w:id="75"/>
-    <w:bookmarkEnd w:id="76"/>
-    <w:bookmarkEnd w:id="77"/>
+    <w:bookmarkEnd w:id="95"/>
+    <w:bookmarkEnd w:id="96"/>
+    <w:bookmarkEnd w:id="97"/>
     <w:p>
       <w:pPr>
         <w:pStyle w:val="a"/>
@@ -7905,8 +7912,50 @@
         </w:rPr>
         <w:t xml:space="preserve"> </w:t>
       </w:r>
-      <w:bookmarkStart w:id="78" w:name="OLE_LINK28"/>
-      <w:bookmarkStart w:id="79" w:name="OLE_LINK29"/>
+      <w:r>
+        <w:t>I have implemented the affine, similarity and rigid transformation</w:t>
+      </w:r>
+      <w:r>
+        <w:t xml:space="preserve"> for forward and backward warping</w:t>
+      </w:r>
+      <w:r>
+        <w:t xml:space="preserve"> according to the reference paper “Image Deformation Using Moving Least Squares [Schaefer et al. 2006]” with Matlab.</w:t>
+      </w:r>
+    </w:p>
+    <w:p>
+      <w:pPr>
+        <w:pStyle w:val="a"/>
+        <w:numPr>
+          <w:ilvl w:val="0"/>
+          <w:numId w:val="0"/>
+        </w:numPr>
+      </w:pPr>
+    </w:p>
+    <w:p>
+      <w:pPr>
+        <w:pStyle w:val="a"/>
+        <w:numPr>
+          <w:ilvl w:val="0"/>
+          <w:numId w:val="0"/>
+        </w:numPr>
+      </w:pPr>
+    </w:p>
+    <w:p>
+      <w:pPr>
+        <w:pStyle w:val="a"/>
+        <w:numPr>
+          <w:ilvl w:val="0"/>
+          <w:numId w:val="0"/>
+        </w:numPr>
+      </w:pPr>
+      <w:r>
+        <w:rPr>
+          <w:rFonts w:hint="eastAsia"/>
+        </w:rPr>
+        <w:t xml:space="preserve"> </w:t>
+      </w:r>
+      <w:bookmarkStart w:id="98" w:name="OLE_LINK28"/>
+      <w:bookmarkStart w:id="99" w:name="OLE_LINK29"/>
       <w:r>
         <w:t>In this code, I made synthesized model</w:t>
       </w:r>
@@ -7986,8 +8035,8 @@
     </w:p>
     <w:bookmarkEnd w:id="0"/>
     <w:bookmarkEnd w:id="1"/>
-    <w:bookmarkEnd w:id="78"/>
-    <w:bookmarkEnd w:id="79"/>
+    <w:bookmarkEnd w:id="98"/>
+    <w:bookmarkEnd w:id="99"/>
     <w:p>
       <w:pPr>
         <w:pStyle w:val="a"/>
@@ -8114,9 +8163,9 @@
         </w:rPr>
         <w:t xml:space="preserve">: This is the script for </w:t>
       </w:r>
-      <w:bookmarkStart w:id="80" w:name="OLE_LINK30"/>
-      <w:bookmarkStart w:id="81" w:name="OLE_LINK31"/>
-      <w:bookmarkStart w:id="82" w:name="OLE_LINK32"/>
+      <w:bookmarkStart w:id="100" w:name="OLE_LINK30"/>
+      <w:bookmarkStart w:id="101" w:name="OLE_LINK31"/>
+      <w:bookmarkStart w:id="102" w:name="OLE_LINK32"/>
       <w:r>
         <w:rPr>
           <w:sz w:val="22"/>
@@ -8169,8 +8218,8 @@
         </w:rPr>
         <w:t xml:space="preserve">norm (employing IRLS and LP) and </w:t>
       </w:r>
-      <w:bookmarkStart w:id="83" w:name="OLE_LINK13"/>
-      <w:bookmarkStart w:id="84" w:name="OLE_LINK14"/>
+      <w:bookmarkStart w:id="103" w:name="OLE_LINK13"/>
+      <w:bookmarkStart w:id="104" w:name="OLE_LINK14"/>
       <m:oMath>
         <m:sSub>
           <m:sSubPr>
@@ -8204,8 +8253,8 @@
           </m:sub>
         </m:sSub>
       </m:oMath>
-      <w:bookmarkEnd w:id="83"/>
-      <w:bookmarkEnd w:id="84"/>
+      <w:bookmarkEnd w:id="103"/>
+      <w:bookmarkEnd w:id="104"/>
       <w:r>
         <w:rPr>
           <w:rFonts w:hint="eastAsia"/>
@@ -8221,9 +8270,9 @@
         </w:rPr>
         <w:t>LP)</w:t>
       </w:r>
-      <w:bookmarkEnd w:id="80"/>
-      <w:bookmarkEnd w:id="81"/>
-      <w:bookmarkEnd w:id="82"/>
+      <w:bookmarkEnd w:id="100"/>
+      <w:bookmarkEnd w:id="101"/>
+      <w:bookmarkEnd w:id="102"/>
       <w:r>
         <w:rPr>
           <w:sz w:val="22"/>
@@ -8329,7 +8378,7 @@
                     <pic:cNvPicPr/>
                   </pic:nvPicPr>
                   <pic:blipFill>
-                    <a:blip r:embed="rId17"/>
+                    <a:blip r:embed="rId23"/>
                     <a:stretch>
                       <a:fillRect/>
                     </a:stretch>
@@ -8479,7 +8528,7 @@
                     <pic:cNvPicPr/>
                   </pic:nvPicPr>
                   <pic:blipFill>
-                    <a:blip r:embed="rId18"/>
+                    <a:blip r:embed="rId24"/>
                     <a:stretch>
                       <a:fillRect/>
                     </a:stretch>
@@ -9121,7 +9170,7 @@
                     <pic:cNvPicPr/>
                   </pic:nvPicPr>
                   <pic:blipFill>
-                    <a:blip r:embed="rId19"/>
+                    <a:blip r:embed="rId25"/>
                     <a:stretch>
                       <a:fillRect/>
                     </a:stretch>
@@ -9362,11 +9411,11 @@
         </w:rPr>
         <w:t xml:space="preserve"> with </w:t>
       </w:r>
-      <w:bookmarkStart w:id="85" w:name="OLE_LINK15"/>
-      <w:bookmarkStart w:id="86" w:name="OLE_LINK16"/>
-      <w:bookmarkStart w:id="87" w:name="OLE_LINK17"/>
-      <w:bookmarkStart w:id="88" w:name="OLE_LINK21"/>
-      <w:bookmarkStart w:id="89" w:name="OLE_LINK22"/>
+      <w:bookmarkStart w:id="105" w:name="OLE_LINK15"/>
+      <w:bookmarkStart w:id="106" w:name="OLE_LINK16"/>
+      <w:bookmarkStart w:id="107" w:name="OLE_LINK17"/>
+      <w:bookmarkStart w:id="108" w:name="OLE_LINK21"/>
+      <w:bookmarkStart w:id="109" w:name="OLE_LINK22"/>
       <m:oMath>
         <m:sSub>
           <m:sSubPr>
@@ -9400,11 +9449,11 @@
           </m:sub>
         </m:sSub>
       </m:oMath>
-      <w:bookmarkEnd w:id="85"/>
-      <w:bookmarkEnd w:id="86"/>
-      <w:bookmarkEnd w:id="87"/>
-      <w:bookmarkEnd w:id="88"/>
-      <w:bookmarkEnd w:id="89"/>
+      <w:bookmarkEnd w:id="105"/>
+      <w:bookmarkEnd w:id="106"/>
+      <w:bookmarkEnd w:id="107"/>
+      <w:bookmarkEnd w:id="108"/>
+      <w:bookmarkEnd w:id="109"/>
       <w:r>
         <w:rPr>
           <w:sz w:val="22"/>
@@ -9419,11 +9468,11 @@
         </w:rPr>
         <w:t xml:space="preserve">and </w:t>
       </w:r>
-      <w:bookmarkStart w:id="90" w:name="OLE_LINK18"/>
-      <w:bookmarkStart w:id="91" w:name="OLE_LINK19"/>
-      <w:bookmarkStart w:id="92" w:name="OLE_LINK20"/>
-      <w:bookmarkStart w:id="93" w:name="OLE_LINK23"/>
-      <w:bookmarkStart w:id="94" w:name="OLE_LINK24"/>
+      <w:bookmarkStart w:id="110" w:name="OLE_LINK18"/>
+      <w:bookmarkStart w:id="111" w:name="OLE_LINK19"/>
+      <w:bookmarkStart w:id="112" w:name="OLE_LINK20"/>
+      <w:bookmarkStart w:id="113" w:name="OLE_LINK23"/>
+      <w:bookmarkStart w:id="114" w:name="OLE_LINK24"/>
       <m:oMath>
         <m:sSub>
           <m:sSubPr>
@@ -9457,11 +9506,11 @@
           </m:sub>
         </m:sSub>
       </m:oMath>
-      <w:bookmarkEnd w:id="90"/>
-      <w:bookmarkEnd w:id="91"/>
-      <w:bookmarkEnd w:id="92"/>
-      <w:bookmarkEnd w:id="93"/>
-      <w:bookmarkEnd w:id="94"/>
+      <w:bookmarkEnd w:id="110"/>
+      <w:bookmarkEnd w:id="111"/>
+      <w:bookmarkEnd w:id="112"/>
+      <w:bookmarkEnd w:id="113"/>
+      <w:bookmarkEnd w:id="114"/>
       <w:r>
         <w:rPr>
           <w:sz w:val="22"/>
@@ -9700,7 +9749,7 @@
                     <pic:cNvPicPr/>
                   </pic:nvPicPr>
                   <pic:blipFill>
-                    <a:blip r:embed="rId20">
+                    <a:blip r:embed="rId26">
                       <a:extLst>
                         <a:ext uri="{28A0092B-C50C-407E-A947-70E740481C1C}">
                           <a14:useLocalDpi xmlns:a14="http://schemas.microsoft.com/office/drawing/2010/main" val="0"/>
@@ -9767,7 +9816,7 @@
                     <pic:cNvPicPr/>
                   </pic:nvPicPr>
                   <pic:blipFill>
-                    <a:blip r:embed="rId21"/>
+                    <a:blip r:embed="rId27"/>
                     <a:stretch>
                       <a:fillRect/>
                     </a:stretch>
@@ -9926,7 +9975,7 @@
                     <pic:cNvPicPr/>
                   </pic:nvPicPr>
                   <pic:blipFill>
-                    <a:blip r:embed="rId22"/>
+                    <a:blip r:embed="rId28"/>
                     <a:stretch>
                       <a:fillRect/>
                     </a:stretch>
@@ -10151,9 +10200,9 @@
       <w:r>
         <w:t>(</w:t>
       </w:r>
-      <w:bookmarkStart w:id="95" w:name="OLE_LINK25"/>
-      <w:bookmarkStart w:id="96" w:name="OLE_LINK26"/>
-      <w:bookmarkStart w:id="97" w:name="OLE_LINK27"/>
+      <w:bookmarkStart w:id="115" w:name="OLE_LINK25"/>
+      <w:bookmarkStart w:id="116" w:name="OLE_LINK26"/>
+      <w:bookmarkStart w:id="117" w:name="OLE_LINK27"/>
       <w:r>
         <w:t xml:space="preserve">IRLS with </w:t>
       </w:r>
@@ -10250,9 +10299,9 @@
       <w:r>
         <w:t xml:space="preserve"> </w:t>
       </w:r>
-      <w:bookmarkEnd w:id="95"/>
-      <w:bookmarkEnd w:id="96"/>
-      <w:bookmarkEnd w:id="97"/>
+      <w:bookmarkEnd w:id="115"/>
+      <w:bookmarkEnd w:id="116"/>
+      <w:bookmarkEnd w:id="117"/>
       <w:r>
         <w:t xml:space="preserve">with different outlier ratios. The result is shown in category </w:t>
       </w:r>
@@ -10291,7 +10340,7 @@
                     <pic:cNvPicPr/>
                   </pic:nvPicPr>
                   <pic:blipFill>
-                    <a:blip r:embed="rId23"/>
+                    <a:blip r:embed="rId29"/>
                     <a:stretch>
                       <a:fillRect/>
                     </a:stretch>
@@ -10853,9 +10902,9 @@
       <w:r>
         <w:t xml:space="preserve"> and LP with </w:t>
       </w:r>
-      <w:bookmarkStart w:id="98" w:name="OLE_LINK10"/>
-      <w:bookmarkStart w:id="99" w:name="OLE_LINK11"/>
-      <w:bookmarkStart w:id="100" w:name="OLE_LINK12"/>
+      <w:bookmarkStart w:id="118" w:name="OLE_LINK10"/>
+      <w:bookmarkStart w:id="119" w:name="OLE_LINK11"/>
+      <w:bookmarkStart w:id="120" w:name="OLE_LINK12"/>
       <m:oMath>
         <m:sSub>
           <m:sSubPr>
@@ -10889,14 +10938,14 @@
           </m:sub>
         </m:sSub>
       </m:oMath>
-      <w:bookmarkEnd w:id="98"/>
-      <w:bookmarkEnd w:id="99"/>
-      <w:bookmarkEnd w:id="100"/>
+      <w:bookmarkEnd w:id="118"/>
+      <w:bookmarkEnd w:id="119"/>
+      <w:bookmarkEnd w:id="120"/>
       <w:r>
         <w:t xml:space="preserve"> and </w:t>
       </w:r>
-      <w:bookmarkStart w:id="101" w:name="OLE_LINK8"/>
-      <w:bookmarkStart w:id="102" w:name="OLE_LINK9"/>
+      <w:bookmarkStart w:id="121" w:name="OLE_LINK8"/>
+      <w:bookmarkStart w:id="122" w:name="OLE_LINK9"/>
       <m:oMath>
         <m:sSub>
           <m:sSubPr>
@@ -10930,8 +10979,8 @@
           </m:sub>
         </m:sSub>
       </m:oMath>
-      <w:bookmarkEnd w:id="101"/>
-      <w:bookmarkEnd w:id="102"/>
+      <w:bookmarkEnd w:id="121"/>
+      <w:bookmarkEnd w:id="122"/>
       <w:r>
         <w:t xml:space="preserve"> norms</w:t>
       </w:r>
@@ -10985,7 +11034,7 @@
                     <pic:cNvPicPr/>
                   </pic:nvPicPr>
                   <pic:blipFill>
-                    <a:blip r:embed="rId24"/>
+                    <a:blip r:embed="rId30"/>
                     <a:stretch>
                       <a:fillRect/>
                     </a:stretch>
@@ -11054,9 +11103,9 @@
       <w:r>
         <w:t xml:space="preserve">In this code, I made synthesized model with outlier ratios 0% and 10%, doing line fitting using </w:t>
       </w:r>
-      <w:bookmarkStart w:id="103" w:name="OLE_LINK33"/>
-      <w:bookmarkStart w:id="104" w:name="OLE_LINK34"/>
-      <w:bookmarkStart w:id="105" w:name="OLE_LINK35"/>
+      <w:bookmarkStart w:id="123" w:name="OLE_LINK33"/>
+      <w:bookmarkStart w:id="124" w:name="OLE_LINK34"/>
+      <w:bookmarkStart w:id="125" w:name="OLE_LINK35"/>
       <m:oMath>
         <m:sSub>
           <m:sSubPr>
@@ -11093,16 +11142,16 @@
       <w:r>
         <w:t xml:space="preserve">norm </w:t>
       </w:r>
-      <w:bookmarkEnd w:id="103"/>
-      <w:bookmarkEnd w:id="104"/>
-      <w:bookmarkEnd w:id="105"/>
+      <w:bookmarkEnd w:id="123"/>
+      <w:bookmarkEnd w:id="124"/>
+      <w:bookmarkEnd w:id="125"/>
       <w:r>
         <w:t xml:space="preserve">(employing IRLS and LP) and </w:t>
       </w:r>
-      <w:bookmarkStart w:id="106" w:name="OLE_LINK36"/>
-      <w:bookmarkStart w:id="107" w:name="OLE_LINK37"/>
-      <w:bookmarkStart w:id="108" w:name="OLE_LINK38"/>
-      <w:bookmarkStart w:id="109" w:name="OLE_LINK39"/>
+      <w:bookmarkStart w:id="126" w:name="OLE_LINK36"/>
+      <w:bookmarkStart w:id="127" w:name="OLE_LINK37"/>
+      <w:bookmarkStart w:id="128" w:name="OLE_LINK38"/>
+      <w:bookmarkStart w:id="129" w:name="OLE_LINK39"/>
       <m:oMath>
         <m:sSub>
           <m:sSubPr>
@@ -11136,10 +11185,10 @@
         </w:rPr>
         <w:t xml:space="preserve"> norm </w:t>
       </w:r>
-      <w:bookmarkEnd w:id="106"/>
-      <w:bookmarkEnd w:id="107"/>
-      <w:bookmarkEnd w:id="108"/>
-      <w:bookmarkEnd w:id="109"/>
+      <w:bookmarkEnd w:id="126"/>
+      <w:bookmarkEnd w:id="127"/>
+      <w:bookmarkEnd w:id="128"/>
+      <w:bookmarkEnd w:id="129"/>
       <w:r>
         <w:rPr>
           <w:rFonts w:hint="eastAsia"/>
@@ -11360,8 +11409,8 @@
       </w:pPr>
     </w:p>
     <w:sectPr>
-      <w:footerReference w:type="default" r:id="rId25"/>
-      <w:footerReference w:type="first" r:id="rId26"/>
+      <w:footerReference w:type="default" r:id="rId31"/>
+      <w:footerReference w:type="first" r:id="rId32"/>
       <w:pgSz w:w="11907" w:h="16839" w:code="9"/>
       <w:pgMar w:top="1901" w:right="1008" w:bottom="1440" w:left="1008" w:header="720" w:footer="432" w:gutter="0"/>
       <w:cols w:space="720"/>
@@ -11442,7 +11491,7 @@
             <w:noProof/>
             <w:lang w:val="ko-KR" w:bidi="ko-KR"/>
           </w:rPr>
-          <w:t>5</w:t>
+          <w:t>13</w:t>
         </w:r>
         <w:r>
           <w:rPr>

</xml_diff>